<commit_message>
desarrollo del proyecto v2
</commit_message>
<xml_diff>
--- a/Documentacion/Entregas/Entrega_current/Andres/Documento final_v3.docx
+++ b/Documentacion/Entregas/Entrega_current/Andres/Documento final_v3.docx
@@ -59,7 +59,6 @@
                       <w:dataBinding w:prefixMappings="xmlns:ns0='http://purl.org/dc/elements/1.1/' xmlns:ns1='http://schemas.openxmlformats.org/package/2006/metadata/core-properties' " w:xpath="/ns1:coreProperties[1]/ns0:title[1]" w:storeItemID="{6C3C8BC8-F283-45AE-878A-BAB7291924A1}"/>
                       <w:text/>
                     </w:sdtPr>
-                    <w:sdtEndPr/>
                     <w:sdtContent>
                       <w:p>
                         <w:pPr>
@@ -103,7 +102,6 @@
                       <w:dataBinding w:prefixMappings="xmlns:ns0='http://purl.org/dc/elements/1.1/' xmlns:ns1='http://schemas.openxmlformats.org/package/2006/metadata/core-properties' " w:xpath="/ns1:coreProperties[1]/ns0:subject[1]" w:storeItemID="{6C3C8BC8-F283-45AE-878A-BAB7291924A1}"/>
                       <w:text/>
                     </w:sdtPr>
-                    <w:sdtEndPr/>
                     <w:sdtContent>
                       <w:p>
                         <w:pPr>
@@ -148,7 +146,6 @@
                       <w:dataBinding w:prefixMappings="xmlns:ns0='http://purl.org/dc/elements/1.1/' xmlns:ns1='http://schemas.openxmlformats.org/package/2006/metadata/core-properties' " w:xpath="/ns1:coreProperties[1]/ns0:creator[1]" w:storeItemID="{6C3C8BC8-F283-45AE-878A-BAB7291924A1}"/>
                       <w:text/>
                     </w:sdtPr>
-                    <w:sdtEndPr/>
                     <w:sdtContent>
                       <w:p>
                         <w:pPr>
@@ -381,7 +378,6 @@
         <w:dataBinding w:prefixMappings="xmlns:ns0='http://purl.org/dc/elements/1.1/' xmlns:ns1='http://schemas.openxmlformats.org/package/2006/metadata/core-properties' " w:xpath="/ns1:coreProperties[1]/ns0:title[1]" w:storeItemID="{6C3C8BC8-F283-45AE-878A-BAB7291924A1}"/>
         <w:text/>
       </w:sdtPr>
-      <w:sdtEndPr/>
       <w:sdtContent>
         <w:p>
           <w:pPr>
@@ -780,7 +776,6 @@
           <w:docPartUnique/>
         </w:docPartObj>
       </w:sdtPr>
-      <w:sdtEndPr/>
       <w:sdtContent>
         <w:p>
           <w:pPr>
@@ -5814,7 +5809,6 @@
           <w:id w:val="971489295"/>
           <w:citation/>
         </w:sdtPr>
-        <w:sdtEndPr/>
         <w:sdtContent>
           <w:r>
             <w:rPr>
@@ -9374,7 +9368,6 @@
           <w:id w:val="466103936"/>
           <w:citation/>
         </w:sdtPr>
-        <w:sdtEndPr/>
         <w:sdtContent>
           <w:r>
             <w:rPr>
@@ -12227,16 +12220,7 @@
           <w:sz w:val="20"/>
           <w:szCs w:val="20"/>
         </w:rPr>
-        <w:t xml:space="preserve"> Wind</w:t>
-      </w:r>
-      <w:bookmarkStart w:id="45" w:name="_GoBack"/>
-      <w:bookmarkEnd w:id="45"/>
-      <w:r>
-        <w:rPr>
-          <w:sz w:val="20"/>
-          <w:szCs w:val="20"/>
-        </w:rPr>
-        <w:t xml:space="preserve">ows </w:t>
+        <w:t xml:space="preserve"> Windows </w:t>
       </w:r>
       <w:proofErr w:type="spellStart"/>
       <w:r>
@@ -12383,7 +12367,6 @@
           <w:id w:val="893779409"/>
           <w:citation/>
         </w:sdtPr>
-        <w:sdtEndPr/>
         <w:sdtContent>
           <w:r>
             <w:rPr>
@@ -12622,7 +12605,6 @@
           <w:id w:val="893779410"/>
           <w:citation/>
         </w:sdtPr>
-        <w:sdtEndPr/>
         <w:sdtContent>
           <w:r>
             <w:rPr>
@@ -12848,7 +12830,7 @@
           <w:lang w:val="es-UY"/>
         </w:rPr>
       </w:pPr>
-      <w:bookmarkStart w:id="46" w:name="_Toc366689029"/>
+      <w:bookmarkStart w:id="45" w:name="_Toc366689029"/>
       <w:r>
         <w:rPr>
           <w:color w:val="auto"/>
@@ -12899,7 +12881,7 @@
         </w:rPr>
         <w:t>: Arquitectura del SO Móvil Android.</w:t>
       </w:r>
-      <w:bookmarkEnd w:id="46"/>
+      <w:bookmarkEnd w:id="45"/>
     </w:p>
     <w:p>
       <w:pPr>
@@ -13290,7 +13272,6 @@
           <w:id w:val="893779414"/>
           <w:citation/>
         </w:sdtPr>
-        <w:sdtEndPr/>
         <w:sdtContent>
           <w:r>
             <w:rPr>
@@ -13346,7 +13327,6 @@
           <w:id w:val="893779411"/>
           <w:citation/>
         </w:sdtPr>
-        <w:sdtEndPr/>
         <w:sdtContent>
           <w:r>
             <w:rPr>
@@ -13402,7 +13382,6 @@
           <w:id w:val="893779412"/>
           <w:citation/>
         </w:sdtPr>
-        <w:sdtEndPr/>
         <w:sdtContent>
           <w:r>
             <w:rPr>
@@ -13458,7 +13437,6 @@
           <w:id w:val="893779413"/>
           <w:citation/>
         </w:sdtPr>
-        <w:sdtEndPr/>
         <w:sdtContent>
           <w:r>
             <w:rPr>
@@ -13514,7 +13492,6 @@
           <w:id w:val="893779415"/>
           <w:citation/>
         </w:sdtPr>
-        <w:sdtEndPr/>
         <w:sdtContent>
           <w:r>
             <w:rPr>
@@ -13877,7 +13854,6 @@
           <w:id w:val="893779416"/>
           <w:citation/>
         </w:sdtPr>
-        <w:sdtEndPr/>
         <w:sdtContent>
           <w:r>
             <w:rPr>
@@ -13932,12 +13908,12 @@
       <w:r>
         <w:br w:type="page"/>
       </w:r>
-      <w:bookmarkStart w:id="47" w:name="_Toc374025623"/>
+      <w:bookmarkStart w:id="46" w:name="_Toc374025623"/>
       <w:r>
         <w:lastRenderedPageBreak/>
         <w:t>Proceso de desarrollo de la solución</w:t>
       </w:r>
-      <w:bookmarkEnd w:id="47"/>
+      <w:bookmarkEnd w:id="46"/>
     </w:p>
     <w:p/>
     <w:p>
@@ -14104,59 +14080,59 @@
       <w:pPr>
         <w:pStyle w:val="Ttulo2"/>
       </w:pPr>
-      <w:bookmarkStart w:id="48" w:name="_Toc374014977"/>
-      <w:bookmarkStart w:id="49" w:name="_Toc374025624"/>
+      <w:bookmarkStart w:id="47" w:name="_Toc374014977"/>
+      <w:bookmarkStart w:id="48" w:name="_Toc374025624"/>
       <w:r>
         <w:lastRenderedPageBreak/>
         <w:t>Etapa de Análisis</w:t>
       </w:r>
+      <w:bookmarkEnd w:id="47"/>
       <w:bookmarkEnd w:id="48"/>
+    </w:p>
+    <w:p>
+      <w:pPr>
+        <w:pStyle w:val="Sinespaciado"/>
+        <w:rPr>
+          <w:sz w:val="20"/>
+          <w:szCs w:val="20"/>
+        </w:rPr>
+      </w:pPr>
+    </w:p>
+    <w:p>
+      <w:pPr>
+        <w:pStyle w:val="Sinespaciado"/>
+        <w:rPr>
+          <w:sz w:val="20"/>
+          <w:szCs w:val="20"/>
+        </w:rPr>
+      </w:pPr>
+      <w:r>
+        <w:rPr>
+          <w:sz w:val="20"/>
+          <w:szCs w:val="20"/>
+        </w:rPr>
+        <w:t>Lo primero que se debe hacer en el proceso de desarrollo de la solución es un análisis de la información con la que contamos, con la finalidad de aclarar y solucionar de manera temprana los distintos inconvenientes que puedan surgir. Para entender mejor el problema vamos a desglosarlo en partes.</w:t>
+      </w:r>
+    </w:p>
+    <w:p>
+      <w:pPr>
+        <w:pStyle w:val="Sinespaciado"/>
+      </w:pPr>
+    </w:p>
+    <w:p>
+      <w:pPr>
+        <w:pStyle w:val="Ttulo3"/>
+      </w:pPr>
+      <w:bookmarkStart w:id="49" w:name="_Toc374014978"/>
+      <w:bookmarkStart w:id="50" w:name="_Toc374025625"/>
+      <w:r>
+        <w:t>Problema</w:t>
+      </w:r>
+      <w:r>
+        <w:t xml:space="preserve"> que se analiza</w:t>
+      </w:r>
       <w:bookmarkEnd w:id="49"/>
-    </w:p>
-    <w:p>
-      <w:pPr>
-        <w:pStyle w:val="Sinespaciado"/>
-        <w:rPr>
-          <w:sz w:val="20"/>
-          <w:szCs w:val="20"/>
-        </w:rPr>
-      </w:pPr>
-    </w:p>
-    <w:p>
-      <w:pPr>
-        <w:pStyle w:val="Sinespaciado"/>
-        <w:rPr>
-          <w:sz w:val="20"/>
-          <w:szCs w:val="20"/>
-        </w:rPr>
-      </w:pPr>
-      <w:r>
-        <w:rPr>
-          <w:sz w:val="20"/>
-          <w:szCs w:val="20"/>
-        </w:rPr>
-        <w:t>Lo primero que se debe hacer en el proceso de desarrollo de la solución es un análisis de la información con la que contamos, con la finalidad de aclarar y solucionar de manera temprana los distintos inconvenientes que puedan surgir. Para entender mejor el problema vamos a desglosarlo en partes.</w:t>
-      </w:r>
-    </w:p>
-    <w:p>
-      <w:pPr>
-        <w:pStyle w:val="Sinespaciado"/>
-      </w:pPr>
-    </w:p>
-    <w:p>
-      <w:pPr>
-        <w:pStyle w:val="Ttulo3"/>
-      </w:pPr>
-      <w:bookmarkStart w:id="50" w:name="_Toc374014978"/>
-      <w:bookmarkStart w:id="51" w:name="_Toc374025625"/>
-      <w:r>
-        <w:t>Problema</w:t>
-      </w:r>
-      <w:r>
-        <w:t xml:space="preserve"> que se analiza</w:t>
-      </w:r>
       <w:bookmarkEnd w:id="50"/>
-      <w:bookmarkEnd w:id="51"/>
     </w:p>
     <w:p>
       <w:pPr>
@@ -14185,13 +14161,13 @@
       <w:pPr>
         <w:pStyle w:val="Ttulo3"/>
       </w:pPr>
-      <w:bookmarkStart w:id="52" w:name="_Toc374014979"/>
-      <w:bookmarkStart w:id="53" w:name="_Toc374025626"/>
+      <w:bookmarkStart w:id="51" w:name="_Toc374014979"/>
+      <w:bookmarkStart w:id="52" w:name="_Toc374025626"/>
       <w:r>
         <w:t>Descripción del problema</w:t>
       </w:r>
+      <w:bookmarkEnd w:id="51"/>
       <w:bookmarkEnd w:id="52"/>
-      <w:bookmarkEnd w:id="53"/>
     </w:p>
     <w:p/>
     <w:p>
@@ -14214,14 +14190,14 @@
       <w:pPr>
         <w:pStyle w:val="Ttulo3"/>
       </w:pPr>
-      <w:bookmarkStart w:id="54" w:name="_Toc374014980"/>
-      <w:bookmarkStart w:id="55" w:name="_Toc374025627"/>
+      <w:bookmarkStart w:id="53" w:name="_Toc374014980"/>
+      <w:bookmarkStart w:id="54" w:name="_Toc374025627"/>
       <w:r>
         <w:lastRenderedPageBreak/>
         <w:t>Dominio del problema</w:t>
       </w:r>
+      <w:bookmarkEnd w:id="53"/>
       <w:bookmarkEnd w:id="54"/>
-      <w:bookmarkEnd w:id="55"/>
     </w:p>
     <w:p>
       <w:pPr>
@@ -14316,37 +14292,37 @@
       <w:pPr>
         <w:pStyle w:val="Ttulo4"/>
       </w:pPr>
-      <w:bookmarkStart w:id="56" w:name="_Toc373786366"/>
+      <w:bookmarkStart w:id="55" w:name="_Toc373786366"/>
       <w:r>
         <w:t>Restricciones no estructurales</w:t>
       </w:r>
+      <w:bookmarkEnd w:id="55"/>
+    </w:p>
+    <w:p>
+      <w:pPr>
+        <w:ind w:firstLine="708"/>
+        <w:rPr>
+          <w:sz w:val="20"/>
+          <w:szCs w:val="20"/>
+        </w:rPr>
+      </w:pPr>
+      <w:r>
+        <w:rPr>
+          <w:sz w:val="20"/>
+          <w:szCs w:val="20"/>
+        </w:rPr>
+        <w:t>Las siguientes son las restricciones no estructurales que aplican a los elementos del Modelo de Dominio de la sección previa. Las mismas se expresan en lenguaje natural.</w:t>
+      </w:r>
+    </w:p>
+    <w:p>
+      <w:pPr>
+        <w:pStyle w:val="Ttulo5"/>
+      </w:pPr>
+      <w:bookmarkStart w:id="56" w:name="_Toc373786367"/>
+      <w:r>
+        <w:t>Restricciones de unicidad</w:t>
+      </w:r>
       <w:bookmarkEnd w:id="56"/>
-    </w:p>
-    <w:p>
-      <w:pPr>
-        <w:ind w:firstLine="708"/>
-        <w:rPr>
-          <w:sz w:val="20"/>
-          <w:szCs w:val="20"/>
-        </w:rPr>
-      </w:pPr>
-      <w:r>
-        <w:rPr>
-          <w:sz w:val="20"/>
-          <w:szCs w:val="20"/>
-        </w:rPr>
-        <w:t>Las siguientes son las restricciones no estructurales que aplican a los elementos del Modelo de Dominio de la sección previa. Las mismas se expresan en lenguaje natural.</w:t>
-      </w:r>
-    </w:p>
-    <w:p>
-      <w:pPr>
-        <w:pStyle w:val="Ttulo5"/>
-      </w:pPr>
-      <w:bookmarkStart w:id="57" w:name="_Toc373786367"/>
-      <w:r>
-        <w:t>Restricciones de unicidad</w:t>
-      </w:r>
-      <w:bookmarkEnd w:id="57"/>
     </w:p>
     <w:p>
       <w:pPr>
@@ -15218,14 +15194,14 @@
       <w:pPr>
         <w:pStyle w:val="Ttulo5"/>
       </w:pPr>
-      <w:bookmarkStart w:id="58" w:name="_Toc373786368"/>
+      <w:bookmarkStart w:id="57" w:name="_Toc373786368"/>
       <w:r>
         <w:t xml:space="preserve">Restricciones de </w:t>
       </w:r>
       <w:r>
         <w:t>negocio</w:t>
       </w:r>
-      <w:bookmarkEnd w:id="58"/>
+      <w:bookmarkEnd w:id="57"/>
     </w:p>
     <w:p>
       <w:pPr>
@@ -15972,7 +15948,7 @@
       <w:pPr>
         <w:pStyle w:val="Ttulo4"/>
       </w:pPr>
-      <w:bookmarkStart w:id="59" w:name="_Toc374014981"/>
+      <w:bookmarkStart w:id="58" w:name="_Toc374014981"/>
       <w:r>
         <w:t>Descomposición de</w:t>
       </w:r>
@@ -15982,7 +15958,7 @@
       <w:r>
         <w:t xml:space="preserve"> en casos de uso</w:t>
       </w:r>
-      <w:bookmarkEnd w:id="59"/>
+      <w:bookmarkEnd w:id="58"/>
     </w:p>
     <w:p>
       <w:pPr>
@@ -15994,7 +15970,7 @@
           <w:color w:val="373739" w:themeColor="accent1" w:themeShade="7F"/>
         </w:rPr>
       </w:pPr>
-      <w:bookmarkStart w:id="60" w:name="_Toc370160732"/>
+      <w:bookmarkStart w:id="59" w:name="_Toc370160732"/>
       <w:r>
         <w:rPr>
           <w:rStyle w:val="nfasissutil"/>
@@ -16020,7 +15996,7 @@
         </w:rPr>
         <w:t>El sistema contara con 4 posibles actores.</w:t>
       </w:r>
-      <w:bookmarkStart w:id="61" w:name="_Toc370160726"/>
+      <w:bookmarkStart w:id="60" w:name="_Toc370160726"/>
     </w:p>
     <w:p>
       <w:pPr>
@@ -16046,51 +16022,51 @@
         </w:rPr>
         <w:t>Usuario Cliente.</w:t>
       </w:r>
+      <w:bookmarkEnd w:id="60"/>
+    </w:p>
+    <w:p>
+      <w:pPr>
+        <w:pStyle w:val="Sinespaciado"/>
+        <w:rPr>
+          <w:sz w:val="20"/>
+          <w:szCs w:val="20"/>
+        </w:rPr>
+      </w:pPr>
+      <w:r>
+        <w:tab/>
+      </w:r>
+      <w:r>
+        <w:tab/>
+      </w:r>
+      <w:r>
+        <w:rPr>
+          <w:sz w:val="20"/>
+          <w:szCs w:val="20"/>
+        </w:rPr>
+        <w:t>Es cualquier usuario que se haya registrado en el sistema.</w:t>
+      </w:r>
+      <w:bookmarkStart w:id="61" w:name="_Toc370160727"/>
+    </w:p>
+    <w:p>
+      <w:pPr>
+        <w:pStyle w:val="Sinespaciado"/>
+        <w:rPr>
+          <w:rStyle w:val="nfasisintenso"/>
+        </w:rPr>
+      </w:pPr>
+      <w:r>
+        <w:rPr>
+          <w:b/>
+        </w:rPr>
+        <w:tab/>
+      </w:r>
+      <w:r>
+        <w:rPr>
+          <w:rStyle w:val="nfasisintenso"/>
+        </w:rPr>
+        <w:t>Usuario Proveedor.</w:t>
+      </w:r>
       <w:bookmarkEnd w:id="61"/>
-    </w:p>
-    <w:p>
-      <w:pPr>
-        <w:pStyle w:val="Sinespaciado"/>
-        <w:rPr>
-          <w:sz w:val="20"/>
-          <w:szCs w:val="20"/>
-        </w:rPr>
-      </w:pPr>
-      <w:r>
-        <w:tab/>
-      </w:r>
-      <w:r>
-        <w:tab/>
-      </w:r>
-      <w:r>
-        <w:rPr>
-          <w:sz w:val="20"/>
-          <w:szCs w:val="20"/>
-        </w:rPr>
-        <w:t>Es cualquier usuario que se haya registrado en el sistema.</w:t>
-      </w:r>
-      <w:bookmarkStart w:id="62" w:name="_Toc370160727"/>
-    </w:p>
-    <w:p>
-      <w:pPr>
-        <w:pStyle w:val="Sinespaciado"/>
-        <w:rPr>
-          <w:rStyle w:val="nfasisintenso"/>
-        </w:rPr>
-      </w:pPr>
-      <w:r>
-        <w:rPr>
-          <w:b/>
-        </w:rPr>
-        <w:tab/>
-      </w:r>
-      <w:r>
-        <w:rPr>
-          <w:rStyle w:val="nfasisintenso"/>
-        </w:rPr>
-        <w:t>Usuario Proveedor.</w:t>
-      </w:r>
-      <w:bookmarkEnd w:id="62"/>
       <w:r>
         <w:rPr>
           <w:rStyle w:val="nfasisintenso"/>
@@ -16121,7 +16097,7 @@
         <w:tab/>
         <w:t>Es un usuario que adquirió una cuenta apta para subir contenido al sistema.</w:t>
       </w:r>
-      <w:bookmarkStart w:id="63" w:name="_Toc370160728"/>
+      <w:bookmarkStart w:id="62" w:name="_Toc370160728"/>
     </w:p>
     <w:p>
       <w:pPr>
@@ -16142,7 +16118,7 @@
         </w:rPr>
         <w:t>Usuario Administrador.</w:t>
       </w:r>
-      <w:bookmarkEnd w:id="63"/>
+      <w:bookmarkEnd w:id="62"/>
     </w:p>
     <w:p>
       <w:pPr>
@@ -16189,7 +16165,7 @@
         <w:tab/>
         <w:t>contenidos, comentarios, y demás recursos del sistema.</w:t>
       </w:r>
-      <w:bookmarkStart w:id="64" w:name="_Toc370160729"/>
+      <w:bookmarkStart w:id="63" w:name="_Toc370160729"/>
     </w:p>
     <w:p>
       <w:pPr>
@@ -16210,7 +16186,7 @@
         </w:rPr>
         <w:t>Usuario Anónimo.</w:t>
       </w:r>
-      <w:bookmarkEnd w:id="64"/>
+      <w:bookmarkEnd w:id="63"/>
     </w:p>
     <w:p>
       <w:pPr>
@@ -16314,7 +16290,7 @@
         </w:rPr>
         <w:t>Login</w:t>
       </w:r>
-      <w:bookmarkEnd w:id="60"/>
+      <w:bookmarkEnd w:id="59"/>
     </w:p>
     <w:tbl>
       <w:tblPr>
@@ -16640,7 +16616,7 @@
           <w:szCs w:val="26"/>
         </w:rPr>
       </w:pPr>
-      <w:bookmarkStart w:id="65" w:name="_Toc370160733"/>
+      <w:bookmarkStart w:id="64" w:name="_Toc370160733"/>
       <w:r>
         <w:rPr>
           <w:color w:val="000000" w:themeColor="text1"/>
@@ -16656,14 +16632,14 @@
           <w:iCs/>
         </w:rPr>
       </w:pPr>
-      <w:bookmarkStart w:id="66" w:name="_Toc373972371"/>
-      <w:bookmarkStart w:id="67" w:name="_Toc374011556"/>
-      <w:bookmarkStart w:id="68" w:name="_Toc374012102"/>
-      <w:bookmarkStart w:id="69" w:name="_Toc374012240"/>
+      <w:bookmarkStart w:id="65" w:name="_Toc373972371"/>
+      <w:bookmarkStart w:id="66" w:name="_Toc374011556"/>
+      <w:bookmarkStart w:id="67" w:name="_Toc374012102"/>
+      <w:bookmarkStart w:id="68" w:name="_Toc374012240"/>
+      <w:bookmarkEnd w:id="65"/>
       <w:bookmarkEnd w:id="66"/>
       <w:bookmarkEnd w:id="67"/>
       <w:bookmarkEnd w:id="68"/>
-      <w:bookmarkEnd w:id="69"/>
       <w:r>
         <w:rPr>
           <w:rStyle w:val="nfasis"/>
@@ -16672,7 +16648,7 @@
         <w:lastRenderedPageBreak/>
         <w:t>Salir del sistema</w:t>
       </w:r>
-      <w:bookmarkEnd w:id="65"/>
+      <w:bookmarkEnd w:id="64"/>
     </w:p>
     <w:tbl>
       <w:tblPr>
@@ -17120,7 +17096,7 @@
           <w:lang w:eastAsia="es-UY"/>
         </w:rPr>
       </w:pPr>
-      <w:bookmarkStart w:id="70" w:name="_Toc370160734"/>
+      <w:bookmarkStart w:id="69" w:name="_Toc370160734"/>
       <w:r>
         <w:rPr>
           <w:rStyle w:val="nfasis"/>
@@ -17128,7 +17104,7 @@
         </w:rPr>
         <w:t>Registro de usuario</w:t>
       </w:r>
-      <w:bookmarkEnd w:id="70"/>
+      <w:bookmarkEnd w:id="69"/>
     </w:p>
     <w:tbl>
       <w:tblPr>
@@ -17650,7 +17626,7 @@
       <w:pPr>
         <w:pStyle w:val="Ttulo6"/>
       </w:pPr>
-      <w:bookmarkStart w:id="71" w:name="_Toc370160735"/>
+      <w:bookmarkStart w:id="70" w:name="_Toc370160735"/>
       <w:r>
         <w:rPr>
           <w:rStyle w:val="nfasis"/>
@@ -17659,7 +17635,7 @@
         <w:lastRenderedPageBreak/>
         <w:t>Visitar perfil</w:t>
       </w:r>
-      <w:bookmarkEnd w:id="71"/>
+      <w:bookmarkEnd w:id="70"/>
     </w:p>
     <w:tbl>
       <w:tblPr>
@@ -18130,14 +18106,14 @@
           <w:lang w:eastAsia="es-UY"/>
         </w:rPr>
       </w:pPr>
-      <w:bookmarkStart w:id="72" w:name="_Toc370160736"/>
+      <w:bookmarkStart w:id="71" w:name="_Toc370160736"/>
       <w:r>
         <w:rPr>
           <w:rStyle w:val="nfasis"/>
         </w:rPr>
         <w:t>Editar perfil</w:t>
       </w:r>
-      <w:bookmarkEnd w:id="72"/>
+      <w:bookmarkEnd w:id="71"/>
     </w:p>
     <w:tbl>
       <w:tblPr>
@@ -18705,7 +18681,7 @@
           <w:lang w:eastAsia="es-UY"/>
         </w:rPr>
       </w:pPr>
-      <w:bookmarkStart w:id="73" w:name="_Toc370160737"/>
+      <w:bookmarkStart w:id="72" w:name="_Toc370160737"/>
       <w:r>
         <w:rPr>
           <w:rStyle w:val="nfasis"/>
@@ -18714,7 +18690,7 @@
         <w:lastRenderedPageBreak/>
         <w:t>Buscar contenidos</w:t>
       </w:r>
-      <w:bookmarkEnd w:id="73"/>
+      <w:bookmarkEnd w:id="72"/>
     </w:p>
     <w:tbl>
       <w:tblPr>
@@ -19251,14 +19227,14 @@
           <w:lang w:eastAsia="es-UY"/>
         </w:rPr>
       </w:pPr>
-      <w:bookmarkStart w:id="74" w:name="_Toc370160738"/>
+      <w:bookmarkStart w:id="73" w:name="_Toc370160738"/>
       <w:r>
         <w:rPr>
           <w:rStyle w:val="nfasis"/>
         </w:rPr>
         <w:t>Ver detalle de contenido</w:t>
       </w:r>
-      <w:bookmarkEnd w:id="74"/>
+      <w:bookmarkEnd w:id="73"/>
     </w:p>
     <w:tbl>
       <w:tblPr>
@@ -19704,7 +19680,7 @@
       <w:pPr>
         <w:pStyle w:val="Ttulo6"/>
       </w:pPr>
-      <w:bookmarkStart w:id="75" w:name="_Toc370160739"/>
+      <w:bookmarkStart w:id="74" w:name="_Toc370160739"/>
       <w:r>
         <w:rPr>
           <w:rStyle w:val="nfasis"/>
@@ -19713,7 +19689,7 @@
         <w:lastRenderedPageBreak/>
         <w:t>Ver contenidos más populares</w:t>
       </w:r>
-      <w:bookmarkEnd w:id="75"/>
+      <w:bookmarkEnd w:id="74"/>
       <w:r>
         <w:rPr>
           <w:rStyle w:val="nfasis"/>
@@ -20142,14 +20118,14 @@
           <w:lang w:eastAsia="es-UY"/>
         </w:rPr>
       </w:pPr>
-      <w:bookmarkStart w:id="76" w:name="_Toc370160740"/>
+      <w:bookmarkStart w:id="75" w:name="_Toc370160740"/>
       <w:r>
         <w:rPr>
           <w:rStyle w:val="nfasis"/>
         </w:rPr>
         <w:t>Ver contenidos más populares por categoría</w:t>
       </w:r>
-      <w:bookmarkEnd w:id="76"/>
+      <w:bookmarkEnd w:id="75"/>
     </w:p>
     <w:tbl>
       <w:tblPr>
@@ -20557,7 +20533,7 @@
       <w:pPr>
         <w:pStyle w:val="Ttulo6"/>
       </w:pPr>
-      <w:bookmarkStart w:id="77" w:name="_Toc370160741"/>
+      <w:bookmarkStart w:id="76" w:name="_Toc370160741"/>
       <w:r>
         <w:rPr>
           <w:rStyle w:val="nfasis"/>
@@ -20565,7 +20541,7 @@
         </w:rPr>
         <w:t>Ver ranking de contenidos por tipo</w:t>
       </w:r>
-      <w:bookmarkEnd w:id="77"/>
+      <w:bookmarkEnd w:id="76"/>
     </w:p>
     <w:tbl>
       <w:tblPr>
@@ -20997,7 +20973,7 @@
           <w:lang w:eastAsia="es-UY"/>
         </w:rPr>
       </w:pPr>
-      <w:bookmarkStart w:id="78" w:name="_Toc370160742"/>
+      <w:bookmarkStart w:id="77" w:name="_Toc370160742"/>
       <w:r>
         <w:rPr>
           <w:rStyle w:val="nfasis"/>
@@ -21005,7 +20981,7 @@
         <w:lastRenderedPageBreak/>
         <w:t>Ver ranking contenidos pagos</w:t>
       </w:r>
-      <w:bookmarkEnd w:id="78"/>
+      <w:bookmarkEnd w:id="77"/>
     </w:p>
     <w:tbl>
       <w:tblPr>
@@ -21429,7 +21405,7 @@
       <w:pPr>
         <w:pStyle w:val="Ttulo6"/>
       </w:pPr>
-      <w:bookmarkStart w:id="79" w:name="_Toc370160743"/>
+      <w:bookmarkStart w:id="78" w:name="_Toc370160743"/>
       <w:r>
         <w:rPr>
           <w:rStyle w:val="nfasis"/>
@@ -21437,7 +21413,7 @@
         </w:rPr>
         <w:t>Ver ranking contenidos gratuitos</w:t>
       </w:r>
-      <w:bookmarkEnd w:id="79"/>
+      <w:bookmarkEnd w:id="78"/>
     </w:p>
     <w:tbl>
       <w:tblPr>
@@ -21877,14 +21853,14 @@
       <w:pPr>
         <w:pStyle w:val="Ttulo6"/>
       </w:pPr>
-      <w:bookmarkStart w:id="80" w:name="_Toc370160744"/>
+      <w:bookmarkStart w:id="79" w:name="_Toc370160744"/>
       <w:r>
         <w:rPr>
           <w:rStyle w:val="nfasis"/>
         </w:rPr>
         <w:t>Subir contenido</w:t>
       </w:r>
-      <w:bookmarkEnd w:id="80"/>
+      <w:bookmarkEnd w:id="79"/>
     </w:p>
     <w:tbl>
       <w:tblPr>
@@ -22156,7 +22132,7 @@
       <w:pPr>
         <w:pStyle w:val="Ttulo6"/>
       </w:pPr>
-      <w:bookmarkStart w:id="81" w:name="_Toc370160745"/>
+      <w:bookmarkStart w:id="80" w:name="_Toc370160745"/>
       <w:r>
         <w:rPr>
           <w:rStyle w:val="nfasis"/>
@@ -22165,7 +22141,7 @@
         <w:lastRenderedPageBreak/>
         <w:t>Comprar contenido</w:t>
       </w:r>
-      <w:bookmarkEnd w:id="81"/>
+      <w:bookmarkEnd w:id="80"/>
       <w:r>
         <w:rPr>
           <w:rStyle w:val="nfasis"/>
@@ -22770,7 +22746,7 @@
           <w:rStyle w:val="nfasis"/>
         </w:rPr>
       </w:pPr>
-      <w:bookmarkStart w:id="82" w:name="_Toc370160746"/>
+      <w:bookmarkStart w:id="81" w:name="_Toc370160746"/>
     </w:p>
     <w:p>
       <w:pPr>
@@ -22794,7 +22770,7 @@
         </w:rPr>
         <w:t>Descargar contenido</w:t>
       </w:r>
-      <w:bookmarkEnd w:id="82"/>
+      <w:bookmarkEnd w:id="81"/>
     </w:p>
     <w:tbl>
       <w:tblPr>
@@ -23364,7 +23340,7 @@
       <w:pPr>
         <w:pStyle w:val="Ttulo6"/>
       </w:pPr>
-      <w:bookmarkStart w:id="83" w:name="_Toc370160747"/>
+      <w:bookmarkStart w:id="82" w:name="_Toc370160747"/>
       <w:r>
         <w:rPr>
           <w:rStyle w:val="nfasis"/>
@@ -23373,7 +23349,7 @@
         <w:lastRenderedPageBreak/>
         <w:t>Puntuar contenido</w:t>
       </w:r>
-      <w:bookmarkEnd w:id="83"/>
+      <w:bookmarkEnd w:id="82"/>
       <w:r>
         <w:rPr>
           <w:rStyle w:val="nfasis"/>
@@ -23647,14 +23623,14 @@
       <w:pPr>
         <w:pStyle w:val="Ttulo6"/>
       </w:pPr>
-      <w:bookmarkStart w:id="84" w:name="_Toc370160748"/>
+      <w:bookmarkStart w:id="83" w:name="_Toc370160748"/>
       <w:r>
         <w:rPr>
           <w:rStyle w:val="nfasis"/>
         </w:rPr>
         <w:t>Comentar contenido</w:t>
       </w:r>
-      <w:bookmarkEnd w:id="84"/>
+      <w:bookmarkEnd w:id="83"/>
     </w:p>
     <w:tbl>
       <w:tblPr>
@@ -23898,7 +23874,7 @@
       <w:pPr>
         <w:pStyle w:val="Ttulo6"/>
       </w:pPr>
-      <w:bookmarkStart w:id="85" w:name="_Toc370160749"/>
+      <w:bookmarkStart w:id="84" w:name="_Toc370160749"/>
       <w:r>
         <w:rPr>
           <w:rStyle w:val="nfasis"/>
@@ -23906,7 +23882,7 @@
         </w:rPr>
         <w:t>Ver contenidos pendientes de evaluación</w:t>
       </w:r>
-      <w:bookmarkEnd w:id="85"/>
+      <w:bookmarkEnd w:id="84"/>
     </w:p>
     <w:tbl>
       <w:tblPr>
@@ -24216,14 +24192,14 @@
       <w:pPr>
         <w:pStyle w:val="Ttulo6"/>
       </w:pPr>
-      <w:bookmarkStart w:id="86" w:name="_Toc370160750"/>
+      <w:bookmarkStart w:id="85" w:name="_Toc370160750"/>
       <w:r>
         <w:rPr>
           <w:rStyle w:val="nfasis"/>
         </w:rPr>
         <w:t>Agregar contenido a favoritos</w:t>
       </w:r>
-      <w:bookmarkEnd w:id="86"/>
+      <w:bookmarkEnd w:id="85"/>
     </w:p>
     <w:tbl>
       <w:tblPr>
@@ -24493,7 +24469,7 @@
       <w:pPr>
         <w:pStyle w:val="Ttulo6"/>
       </w:pPr>
-      <w:bookmarkStart w:id="87" w:name="_Toc370160751"/>
+      <w:bookmarkStart w:id="86" w:name="_Toc370160751"/>
       <w:r>
         <w:rPr>
           <w:rStyle w:val="nfasis"/>
@@ -24501,7 +24477,7 @@
         </w:rPr>
         <w:t>Ver favoritos</w:t>
       </w:r>
-      <w:bookmarkEnd w:id="87"/>
+      <w:bookmarkEnd w:id="86"/>
     </w:p>
     <w:tbl>
       <w:tblPr>
@@ -24760,7 +24736,7 @@
       <w:pPr>
         <w:pStyle w:val="Ttulo6"/>
       </w:pPr>
-      <w:bookmarkStart w:id="88" w:name="_Toc370160752"/>
+      <w:bookmarkStart w:id="87" w:name="_Toc370160752"/>
       <w:r>
         <w:rPr>
           <w:rStyle w:val="nfasis"/>
@@ -24768,7 +24744,7 @@
         <w:lastRenderedPageBreak/>
         <w:t>Quitar contenido de favoritos</w:t>
       </w:r>
-      <w:bookmarkEnd w:id="88"/>
+      <w:bookmarkEnd w:id="87"/>
     </w:p>
     <w:tbl>
       <w:tblPr>
@@ -25054,14 +25030,14 @@
       <w:pPr>
         <w:pStyle w:val="Ttulo6"/>
       </w:pPr>
-      <w:bookmarkStart w:id="89" w:name="_Toc370160753"/>
+      <w:bookmarkStart w:id="88" w:name="_Toc370160753"/>
       <w:r>
         <w:rPr>
           <w:rStyle w:val="nfasis"/>
         </w:rPr>
         <w:t>Ver contenidos destacados</w:t>
       </w:r>
-      <w:bookmarkEnd w:id="89"/>
+      <w:bookmarkEnd w:id="88"/>
     </w:p>
     <w:tbl>
       <w:tblPr>
@@ -25271,7 +25247,7 @@
       <w:pPr>
         <w:pStyle w:val="Ttulo6"/>
       </w:pPr>
-      <w:bookmarkStart w:id="90" w:name="_Toc370160754"/>
+      <w:bookmarkStart w:id="89" w:name="_Toc370160754"/>
       <w:r>
         <w:rPr>
           <w:rStyle w:val="nfasis"/>
@@ -25279,7 +25255,7 @@
         </w:rPr>
         <w:t>Ver contenidos subidos</w:t>
       </w:r>
-      <w:bookmarkEnd w:id="90"/>
+      <w:bookmarkEnd w:id="89"/>
     </w:p>
     <w:tbl>
       <w:tblPr>
@@ -25518,7 +25494,7 @@
       <w:pPr>
         <w:pStyle w:val="Ttulo6"/>
       </w:pPr>
-      <w:bookmarkStart w:id="91" w:name="_Toc370160755"/>
+      <w:bookmarkStart w:id="90" w:name="_Toc370160755"/>
       <w:r>
         <w:rPr>
           <w:rStyle w:val="nfasis"/>
@@ -25527,7 +25503,7 @@
         <w:lastRenderedPageBreak/>
         <w:t>Ver contenidos adquiridos</w:t>
       </w:r>
-      <w:bookmarkEnd w:id="91"/>
+      <w:bookmarkEnd w:id="90"/>
     </w:p>
     <w:tbl>
       <w:tblPr>
@@ -25766,16 +25742,16 @@
       <w:pPr>
         <w:pStyle w:val="Ttulo3"/>
       </w:pPr>
-      <w:bookmarkStart w:id="92" w:name="_Toc374014982"/>
-      <w:bookmarkStart w:id="93" w:name="_Toc374025628"/>
+      <w:bookmarkStart w:id="91" w:name="_Toc374014982"/>
+      <w:bookmarkStart w:id="92" w:name="_Toc374025628"/>
       <w:r>
         <w:t>E</w:t>
       </w:r>
       <w:r>
         <w:t>specificación de requerimientos</w:t>
       </w:r>
+      <w:bookmarkEnd w:id="91"/>
       <w:bookmarkEnd w:id="92"/>
-      <w:bookmarkEnd w:id="93"/>
     </w:p>
     <w:p>
       <w:pPr>
@@ -25785,7 +25761,7 @@
           <w:i w:val="0"/>
         </w:rPr>
       </w:pPr>
-      <w:bookmarkStart w:id="94" w:name="_Toc370234945"/>
+      <w:bookmarkStart w:id="93" w:name="_Toc370234945"/>
       <w:r>
         <w:rPr>
           <w:b w:val="0"/>
@@ -25793,7 +25769,7 @@
         </w:rPr>
         <w:t>Alcance</w:t>
       </w:r>
-      <w:bookmarkEnd w:id="94"/>
+      <w:bookmarkEnd w:id="93"/>
     </w:p>
     <w:p>
       <w:pPr>
@@ -26446,11 +26422,11 @@
       <w:pPr>
         <w:pStyle w:val="Ttulo5"/>
       </w:pPr>
-      <w:bookmarkStart w:id="95" w:name="_Toc370234950"/>
+      <w:bookmarkStart w:id="94" w:name="_Toc370234950"/>
       <w:r>
         <w:t>Interfaces de usuario</w:t>
       </w:r>
-      <w:bookmarkEnd w:id="95"/>
+      <w:bookmarkEnd w:id="94"/>
     </w:p>
     <w:p>
       <w:pPr>
@@ -26553,11 +26529,11 @@
       <w:pPr>
         <w:pStyle w:val="Ttulo5"/>
       </w:pPr>
-      <w:bookmarkStart w:id="96" w:name="_Toc370234951"/>
+      <w:bookmarkStart w:id="95" w:name="_Toc370234951"/>
       <w:r>
         <w:t>Interfaces con hardware</w:t>
       </w:r>
-      <w:bookmarkEnd w:id="96"/>
+      <w:bookmarkEnd w:id="95"/>
     </w:p>
     <w:p>
       <w:pPr>
@@ -26587,11 +26563,11 @@
       <w:pPr>
         <w:pStyle w:val="Ttulo5"/>
       </w:pPr>
-      <w:bookmarkStart w:id="97" w:name="_Toc370234952"/>
+      <w:bookmarkStart w:id="96" w:name="_Toc370234952"/>
       <w:r>
         <w:t>Interfaces con software</w:t>
       </w:r>
-      <w:bookmarkEnd w:id="97"/>
+      <w:bookmarkEnd w:id="96"/>
     </w:p>
     <w:p>
       <w:pPr>
@@ -26680,11 +26656,11 @@
       <w:pPr>
         <w:pStyle w:val="Ttulo5"/>
       </w:pPr>
-      <w:bookmarkStart w:id="98" w:name="_Toc370234953"/>
+      <w:bookmarkStart w:id="97" w:name="_Toc370234953"/>
       <w:r>
         <w:t>Interfaces de comunicación</w:t>
       </w:r>
-      <w:bookmarkEnd w:id="98"/>
+      <w:bookmarkEnd w:id="97"/>
     </w:p>
     <w:p>
       <w:pPr>
@@ -26730,11 +26706,11 @@
       <w:pPr>
         <w:pStyle w:val="Ttulo5"/>
       </w:pPr>
-      <w:bookmarkStart w:id="99" w:name="_Toc370234954"/>
+      <w:bookmarkStart w:id="98" w:name="_Toc370234954"/>
       <w:r>
         <w:t>Restricciones de memoria</w:t>
       </w:r>
-      <w:bookmarkEnd w:id="99"/>
+      <w:bookmarkEnd w:id="98"/>
     </w:p>
     <w:p>
       <w:pPr>
@@ -26769,7 +26745,7 @@
           <w:lang w:val="es-ES" w:eastAsia="es-ES"/>
         </w:rPr>
       </w:pPr>
-      <w:bookmarkStart w:id="100" w:name="_Toc370234955"/>
+      <w:bookmarkStart w:id="99" w:name="_Toc370234955"/>
       <w:r>
         <w:br w:type="page"/>
       </w:r>
@@ -26782,7 +26758,7 @@
         <w:lastRenderedPageBreak/>
         <w:t>Funciones del producto</w:t>
       </w:r>
-      <w:bookmarkEnd w:id="100"/>
+      <w:bookmarkEnd w:id="99"/>
     </w:p>
     <w:p>
       <w:pPr>
@@ -26845,14 +26821,14 @@
       <w:pPr>
         <w:pStyle w:val="Ttulo5"/>
       </w:pPr>
-      <w:bookmarkStart w:id="101" w:name="_Toc370234956"/>
+      <w:bookmarkStart w:id="100" w:name="_Toc370234956"/>
       <w:r>
         <w:t>Características</w:t>
       </w:r>
       <w:r>
         <w:t xml:space="preserve"> de los usuarios</w:t>
       </w:r>
-      <w:bookmarkEnd w:id="101"/>
+      <w:bookmarkEnd w:id="100"/>
     </w:p>
     <w:p>
       <w:pPr>
@@ -26899,35 +26875,35 @@
       <w:pPr>
         <w:pStyle w:val="Ttulo5"/>
       </w:pPr>
-      <w:bookmarkStart w:id="102" w:name="_Toc370234957"/>
+      <w:bookmarkStart w:id="101" w:name="_Toc370234957"/>
       <w:r>
         <w:t>Restricciones de diseño</w:t>
       </w:r>
+      <w:bookmarkEnd w:id="101"/>
+    </w:p>
+    <w:p>
+      <w:pPr>
+        <w:pStyle w:val="MNormal"/>
+      </w:pPr>
+    </w:p>
+    <w:p>
+      <w:pPr>
+        <w:pStyle w:val="Ttulo6"/>
+        <w:rPr>
+          <w:i w:val="0"/>
+        </w:rPr>
+      </w:pPr>
+      <w:r>
+        <w:t xml:space="preserve"> </w:t>
+      </w:r>
+      <w:bookmarkStart w:id="102" w:name="_Toc370234958"/>
+      <w:r>
+        <w:rPr>
+          <w:i w:val="0"/>
+        </w:rPr>
+        <w:t>Motor de Base de Datos</w:t>
+      </w:r>
       <w:bookmarkEnd w:id="102"/>
-    </w:p>
-    <w:p>
-      <w:pPr>
-        <w:pStyle w:val="MNormal"/>
-      </w:pPr>
-    </w:p>
-    <w:p>
-      <w:pPr>
-        <w:pStyle w:val="Ttulo6"/>
-        <w:rPr>
-          <w:i w:val="0"/>
-        </w:rPr>
-      </w:pPr>
-      <w:r>
-        <w:t xml:space="preserve"> </w:t>
-      </w:r>
-      <w:bookmarkStart w:id="103" w:name="_Toc370234958"/>
-      <w:r>
-        <w:rPr>
-          <w:i w:val="0"/>
-        </w:rPr>
-        <w:t>Motor de Base de Datos</w:t>
-      </w:r>
-      <w:bookmarkEnd w:id="103"/>
     </w:p>
     <w:p>
       <w:pPr>
@@ -26957,14 +26933,14 @@
       <w:r>
         <w:t xml:space="preserve"> </w:t>
       </w:r>
-      <w:bookmarkStart w:id="104" w:name="_Toc370234959"/>
+      <w:bookmarkStart w:id="103" w:name="_Toc370234959"/>
       <w:r>
         <w:rPr>
           <w:i w:val="0"/>
         </w:rPr>
         <w:t>Disposiciones Legales</w:t>
       </w:r>
-      <w:bookmarkEnd w:id="104"/>
+      <w:bookmarkEnd w:id="103"/>
     </w:p>
     <w:p>
       <w:pPr>
@@ -26991,14 +26967,14 @@
       <w:r>
         <w:t xml:space="preserve"> </w:t>
       </w:r>
-      <w:bookmarkStart w:id="105" w:name="_Toc370234960"/>
+      <w:bookmarkStart w:id="104" w:name="_Toc370234960"/>
       <w:r>
         <w:rPr>
           <w:i w:val="0"/>
         </w:rPr>
         <w:t>Estándar de Interfaz de usuario</w:t>
       </w:r>
-      <w:bookmarkEnd w:id="105"/>
+      <w:bookmarkEnd w:id="104"/>
     </w:p>
     <w:p>
       <w:pPr>
@@ -27032,14 +27008,14 @@
           <w:i w:val="0"/>
         </w:rPr>
       </w:pPr>
-      <w:bookmarkStart w:id="106" w:name="_Toc370234961"/>
+      <w:bookmarkStart w:id="105" w:name="_Toc370234961"/>
       <w:r>
         <w:rPr>
           <w:i w:val="0"/>
         </w:rPr>
         <w:t>Supuestos y dependencias</w:t>
       </w:r>
-      <w:bookmarkEnd w:id="106"/>
+      <w:bookmarkEnd w:id="105"/>
     </w:p>
     <w:p>
       <w:pPr>
@@ -27079,134 +27055,134 @@
       <w:pPr>
         <w:pStyle w:val="Ttulo2"/>
       </w:pPr>
-      <w:bookmarkStart w:id="107" w:name="_Toc374025629"/>
+      <w:bookmarkStart w:id="106" w:name="_Toc374025629"/>
       <w:r>
         <w:lastRenderedPageBreak/>
         <w:t>Etapa de Diseño</w:t>
       </w:r>
+      <w:bookmarkEnd w:id="106"/>
+    </w:p>
+    <w:p/>
+    <w:p>
+      <w:pPr>
+        <w:rPr>
+          <w:sz w:val="20"/>
+          <w:szCs w:val="20"/>
+        </w:rPr>
+      </w:pPr>
+      <w:r>
+        <w:rPr>
+          <w:sz w:val="20"/>
+          <w:szCs w:val="20"/>
+        </w:rPr>
+        <w:t>Como se mencionó previamente el objetivo de la etapa de diseño es la definición del sistema con un mayor nivel de detalles, a partir de la formación recabada durante la etapa de análisis, con el fin de permitir su interpretación y realización física.</w:t>
+      </w:r>
+    </w:p>
+    <w:p>
+      <w:pPr>
+        <w:rPr>
+          <w:sz w:val="20"/>
+          <w:szCs w:val="20"/>
+        </w:rPr>
+      </w:pPr>
+      <w:r>
+        <w:rPr>
+          <w:sz w:val="20"/>
+          <w:szCs w:val="20"/>
+        </w:rPr>
+        <w:t xml:space="preserve">Se considera que el diseño de un sistema es correcto si un sistema construido de acuerdo a ese diseño satisface los requerimientos del sistema. Por otro lado, el objetivo de la etapa de diseño no es encontrar el diseño correcto, sino encontrar el mejor diseño posible considerando las limitaciones impuestas por los requerimientos, el ambiente físico y el ambiente social donde el mismo va a operar. </w:t>
+      </w:r>
+    </w:p>
+    <w:p>
+      <w:pPr>
+        <w:rPr>
+          <w:sz w:val="20"/>
+          <w:szCs w:val="20"/>
+        </w:rPr>
+      </w:pPr>
+      <w:r>
+        <w:rPr>
+          <w:sz w:val="20"/>
+          <w:szCs w:val="20"/>
+        </w:rPr>
+        <w:t xml:space="preserve">Tres de los aspectos </w:t>
+      </w:r>
+      <w:r>
+        <w:rPr>
+          <w:sz w:val="20"/>
+          <w:szCs w:val="20"/>
+        </w:rPr>
+        <w:t>más</w:t>
+      </w:r>
+      <w:r>
+        <w:rPr>
+          <w:sz w:val="20"/>
+          <w:szCs w:val="20"/>
+        </w:rPr>
+        <w:t xml:space="preserve"> importantes de la presente etapa del desarrollo de software (y en particular los que se abarcarán </w:t>
+      </w:r>
+      <w:r>
+        <w:rPr>
+          <w:sz w:val="20"/>
+          <w:szCs w:val="20"/>
+        </w:rPr>
+        <w:t xml:space="preserve">en esta sección) son </w:t>
+      </w:r>
+      <w:r>
+        <w:rPr>
+          <w:i/>
+          <w:sz w:val="20"/>
+          <w:szCs w:val="20"/>
+        </w:rPr>
+        <w:t>El diseño de los datos</w:t>
+      </w:r>
+      <w:r>
+        <w:rPr>
+          <w:sz w:val="20"/>
+          <w:szCs w:val="20"/>
+        </w:rPr>
+        <w:t xml:space="preserve">, </w:t>
+      </w:r>
+      <w:r>
+        <w:rPr>
+          <w:i/>
+          <w:sz w:val="20"/>
+          <w:szCs w:val="20"/>
+        </w:rPr>
+        <w:t>El diseño arquitectónico</w:t>
+      </w:r>
+      <w:r>
+        <w:rPr>
+          <w:sz w:val="20"/>
+          <w:szCs w:val="20"/>
+        </w:rPr>
+        <w:t xml:space="preserve"> y </w:t>
+      </w:r>
+      <w:r>
+        <w:rPr>
+          <w:i/>
+          <w:sz w:val="20"/>
+          <w:szCs w:val="20"/>
+        </w:rPr>
+        <w:t>El diseño de interfaz de usuario</w:t>
+      </w:r>
+      <w:r>
+        <w:rPr>
+          <w:sz w:val="20"/>
+          <w:szCs w:val="20"/>
+        </w:rPr>
+        <w:t>.</w:t>
+      </w:r>
+    </w:p>
+    <w:p>
+      <w:pPr>
+        <w:pStyle w:val="Ttulo3"/>
+      </w:pPr>
+      <w:bookmarkStart w:id="107" w:name="_Toc374025630"/>
+      <w:r>
+        <w:t>El diseño de los datos</w:t>
+      </w:r>
       <w:bookmarkEnd w:id="107"/>
-    </w:p>
-    <w:p/>
-    <w:p>
-      <w:pPr>
-        <w:rPr>
-          <w:sz w:val="20"/>
-          <w:szCs w:val="20"/>
-        </w:rPr>
-      </w:pPr>
-      <w:r>
-        <w:rPr>
-          <w:sz w:val="20"/>
-          <w:szCs w:val="20"/>
-        </w:rPr>
-        <w:t>Como se mencionó previamente el objetivo de la etapa de diseño es la definición del sistema con un mayor nivel de detalles, a partir de la formación recabada durante la etapa de análisis, con el fin de permitir su interpretación y realización física.</w:t>
-      </w:r>
-    </w:p>
-    <w:p>
-      <w:pPr>
-        <w:rPr>
-          <w:sz w:val="20"/>
-          <w:szCs w:val="20"/>
-        </w:rPr>
-      </w:pPr>
-      <w:r>
-        <w:rPr>
-          <w:sz w:val="20"/>
-          <w:szCs w:val="20"/>
-        </w:rPr>
-        <w:t xml:space="preserve">Se considera que el diseño de un sistema es correcto si un sistema construido de acuerdo a ese diseño satisface los requerimientos del sistema. Por otro lado, el objetivo de la etapa de diseño no es encontrar el diseño correcto, sino encontrar el mejor diseño posible considerando las limitaciones impuestas por los requerimientos, el ambiente físico y el ambiente social donde el mismo va a operar. </w:t>
-      </w:r>
-    </w:p>
-    <w:p>
-      <w:pPr>
-        <w:rPr>
-          <w:sz w:val="20"/>
-          <w:szCs w:val="20"/>
-        </w:rPr>
-      </w:pPr>
-      <w:r>
-        <w:rPr>
-          <w:sz w:val="20"/>
-          <w:szCs w:val="20"/>
-        </w:rPr>
-        <w:t xml:space="preserve">Tres de los aspectos </w:t>
-      </w:r>
-      <w:r>
-        <w:rPr>
-          <w:sz w:val="20"/>
-          <w:szCs w:val="20"/>
-        </w:rPr>
-        <w:t>más</w:t>
-      </w:r>
-      <w:r>
-        <w:rPr>
-          <w:sz w:val="20"/>
-          <w:szCs w:val="20"/>
-        </w:rPr>
-        <w:t xml:space="preserve"> importantes de la presente etapa del desarrollo de software (y en particular los que se abarcarán </w:t>
-      </w:r>
-      <w:r>
-        <w:rPr>
-          <w:sz w:val="20"/>
-          <w:szCs w:val="20"/>
-        </w:rPr>
-        <w:t xml:space="preserve">en esta sección) son </w:t>
-      </w:r>
-      <w:r>
-        <w:rPr>
-          <w:i/>
-          <w:sz w:val="20"/>
-          <w:szCs w:val="20"/>
-        </w:rPr>
-        <w:t>El diseño de los datos</w:t>
-      </w:r>
-      <w:r>
-        <w:rPr>
-          <w:sz w:val="20"/>
-          <w:szCs w:val="20"/>
-        </w:rPr>
-        <w:t xml:space="preserve">, </w:t>
-      </w:r>
-      <w:r>
-        <w:rPr>
-          <w:i/>
-          <w:sz w:val="20"/>
-          <w:szCs w:val="20"/>
-        </w:rPr>
-        <w:t>El diseño arquitectónico</w:t>
-      </w:r>
-      <w:r>
-        <w:rPr>
-          <w:sz w:val="20"/>
-          <w:szCs w:val="20"/>
-        </w:rPr>
-        <w:t xml:space="preserve"> y </w:t>
-      </w:r>
-      <w:r>
-        <w:rPr>
-          <w:i/>
-          <w:sz w:val="20"/>
-          <w:szCs w:val="20"/>
-        </w:rPr>
-        <w:t>El diseño de interfaz de usuario</w:t>
-      </w:r>
-      <w:r>
-        <w:rPr>
-          <w:sz w:val="20"/>
-          <w:szCs w:val="20"/>
-        </w:rPr>
-        <w:t>.</w:t>
-      </w:r>
-    </w:p>
-    <w:p>
-      <w:pPr>
-        <w:pStyle w:val="Ttulo3"/>
-      </w:pPr>
-      <w:bookmarkStart w:id="108" w:name="_Toc374025630"/>
-      <w:r>
-        <w:t>El diseño de los datos</w:t>
-      </w:r>
-      <w:bookmarkEnd w:id="108"/>
     </w:p>
     <w:p>
       <w:pPr>
@@ -27388,7 +27364,7 @@
       <w:pPr>
         <w:pStyle w:val="Ttulo3"/>
       </w:pPr>
-      <w:bookmarkStart w:id="109" w:name="_Toc374025631"/>
+      <w:bookmarkStart w:id="108" w:name="_Toc374025631"/>
       <w:r>
         <w:rPr>
           <w:noProof/>
@@ -27442,7 +27418,7 @@
           </wp:inline>
         </w:drawing>
       </w:r>
-      <w:bookmarkEnd w:id="109"/>
+      <w:bookmarkEnd w:id="108"/>
     </w:p>
     <w:p>
       <w:pPr>
@@ -27523,8 +27499,8 @@
           <w:i w:val="0"/>
         </w:rPr>
       </w:pPr>
-      <w:bookmarkStart w:id="110" w:name="_Toc369566270"/>
-      <w:bookmarkStart w:id="111" w:name="_Toc370315634"/>
+      <w:bookmarkStart w:id="109" w:name="_Toc369566270"/>
+      <w:bookmarkStart w:id="110" w:name="_Toc370315634"/>
       <w:r>
         <w:rPr>
           <w:rFonts w:eastAsia="Times New Roman"/>
@@ -27533,21 +27509,21 @@
         </w:rPr>
         <w:t>Mapeo de clases persistentes a tablas</w:t>
       </w:r>
+      <w:bookmarkEnd w:id="109"/>
       <w:bookmarkEnd w:id="110"/>
+    </w:p>
+    <w:p>
+      <w:pPr>
+        <w:pStyle w:val="Ttulo5"/>
+      </w:pPr>
+      <w:bookmarkStart w:id="111" w:name="_Toc370315635"/>
+      <w:r>
+        <w:t>Servidor principal</w:t>
+      </w:r>
       <w:bookmarkEnd w:id="111"/>
     </w:p>
     <w:p>
       <w:pPr>
-        <w:pStyle w:val="Ttulo5"/>
-      </w:pPr>
-      <w:bookmarkStart w:id="112" w:name="_Toc370315635"/>
-      <w:r>
-        <w:t>Servidor principal</w:t>
-      </w:r>
-      <w:bookmarkEnd w:id="112"/>
-    </w:p>
-    <w:p>
-      <w:pPr>
         <w:pStyle w:val="Ttulo6"/>
       </w:pPr>
       <w:r>
@@ -27613,7 +27589,7 @@
       <w:pPr>
         <w:pStyle w:val="Ttulo6"/>
       </w:pPr>
-      <w:bookmarkStart w:id="113" w:name="_Toc370315637"/>
+      <w:bookmarkStart w:id="112" w:name="_Toc370315637"/>
       <w:r>
         <w:rPr>
           <w:rFonts w:eastAsia="Times New Roman"/>
@@ -27633,79 +27609,79 @@
         </w:rPr>
         <w:t>_objeto</w:t>
       </w:r>
+      <w:bookmarkEnd w:id="112"/>
+    </w:p>
+    <w:p>
+      <w:pPr>
+        <w:rPr>
+          <w:sz w:val="20"/>
+          <w:szCs w:val="20"/>
+        </w:rPr>
+      </w:pPr>
+      <w:r>
+        <w:rPr>
+          <w:b/>
+          <w:sz w:val="20"/>
+          <w:szCs w:val="20"/>
+        </w:rPr>
+        <w:t>Detalle:</w:t>
+      </w:r>
+      <w:r>
+        <w:rPr>
+          <w:sz w:val="20"/>
+          <w:szCs w:val="20"/>
+        </w:rPr>
+        <w:t xml:space="preserve"> Tabla para el registro de los objetos involucrados en las operaciones que se auditarán como pueden ser Usuarios, Contenidos, etc.</w:t>
+      </w:r>
+    </w:p>
+    <w:p>
+      <w:pPr>
+        <w:rPr>
+          <w:b/>
+          <w:sz w:val="20"/>
+          <w:szCs w:val="20"/>
+        </w:rPr>
+      </w:pPr>
+      <w:r>
+        <w:rPr>
+          <w:b/>
+          <w:sz w:val="20"/>
+          <w:szCs w:val="20"/>
+        </w:rPr>
+        <w:t xml:space="preserve">Clase persistente: </w:t>
+      </w:r>
+      <w:r>
+        <w:rPr>
+          <w:sz w:val="20"/>
+          <w:szCs w:val="20"/>
+        </w:rPr>
+        <w:t>AuditoriaObjetoEntity.java</w:t>
+      </w:r>
+    </w:p>
+    <w:p>
+      <w:pPr>
+        <w:pStyle w:val="Ttulo6"/>
+      </w:pPr>
+      <w:bookmarkStart w:id="113" w:name="_Toc370315638"/>
+      <w:r>
+        <w:rPr>
+          <w:rFonts w:eastAsia="Times New Roman"/>
+        </w:rPr>
+        <w:t>a</w:t>
+      </w:r>
+      <w:r>
+        <w:rPr>
+          <w:rFonts w:eastAsia="Times New Roman"/>
+        </w:rPr>
+        <w:t>uditoria</w:t>
+      </w:r>
+      <w:r>
+        <w:rPr>
+          <w:rFonts w:eastAsia="Times New Roman"/>
+        </w:rPr>
+        <w:t>_operacion</w:t>
+      </w:r>
       <w:bookmarkEnd w:id="113"/>
-    </w:p>
-    <w:p>
-      <w:pPr>
-        <w:rPr>
-          <w:sz w:val="20"/>
-          <w:szCs w:val="20"/>
-        </w:rPr>
-      </w:pPr>
-      <w:r>
-        <w:rPr>
-          <w:b/>
-          <w:sz w:val="20"/>
-          <w:szCs w:val="20"/>
-        </w:rPr>
-        <w:t>Detalle:</w:t>
-      </w:r>
-      <w:r>
-        <w:rPr>
-          <w:sz w:val="20"/>
-          <w:szCs w:val="20"/>
-        </w:rPr>
-        <w:t xml:space="preserve"> Tabla para el registro de los objetos involucrados en las operaciones que se auditarán como pueden ser Usuarios, Contenidos, etc.</w:t>
-      </w:r>
-    </w:p>
-    <w:p>
-      <w:pPr>
-        <w:rPr>
-          <w:b/>
-          <w:sz w:val="20"/>
-          <w:szCs w:val="20"/>
-        </w:rPr>
-      </w:pPr>
-      <w:r>
-        <w:rPr>
-          <w:b/>
-          <w:sz w:val="20"/>
-          <w:szCs w:val="20"/>
-        </w:rPr>
-        <w:t xml:space="preserve">Clase persistente: </w:t>
-      </w:r>
-      <w:r>
-        <w:rPr>
-          <w:sz w:val="20"/>
-          <w:szCs w:val="20"/>
-        </w:rPr>
-        <w:t>AuditoriaObjetoEntity.java</w:t>
-      </w:r>
-    </w:p>
-    <w:p>
-      <w:pPr>
-        <w:pStyle w:val="Ttulo6"/>
-      </w:pPr>
-      <w:bookmarkStart w:id="114" w:name="_Toc370315638"/>
-      <w:r>
-        <w:rPr>
-          <w:rFonts w:eastAsia="Times New Roman"/>
-        </w:rPr>
-        <w:t>a</w:t>
-      </w:r>
-      <w:r>
-        <w:rPr>
-          <w:rFonts w:eastAsia="Times New Roman"/>
-        </w:rPr>
-        <w:t>uditoria</w:t>
-      </w:r>
-      <w:r>
-        <w:rPr>
-          <w:rFonts w:eastAsia="Times New Roman"/>
-        </w:rPr>
-        <w:t>_operacion</w:t>
-      </w:r>
-      <w:bookmarkEnd w:id="114"/>
     </w:p>
     <w:p>
       <w:pPr>
@@ -27765,13 +27741,90 @@
       <w:pPr>
         <w:pStyle w:val="Ttulo6"/>
       </w:pPr>
-      <w:bookmarkStart w:id="115" w:name="_Toc370315639"/>
+      <w:bookmarkStart w:id="114" w:name="_Toc370315639"/>
       <w:r>
         <w:rPr>
           <w:rFonts w:eastAsia="Times New Roman"/>
         </w:rPr>
         <w:t>categoría_reclamo</w:t>
       </w:r>
+      <w:bookmarkEnd w:id="114"/>
+    </w:p>
+    <w:p>
+      <w:pPr>
+        <w:rPr>
+          <w:sz w:val="20"/>
+          <w:szCs w:val="20"/>
+        </w:rPr>
+      </w:pPr>
+      <w:r>
+        <w:rPr>
+          <w:b/>
+          <w:sz w:val="20"/>
+          <w:szCs w:val="20"/>
+        </w:rPr>
+        <w:t>Detalle:</w:t>
+      </w:r>
+      <w:r>
+        <w:rPr>
+          <w:sz w:val="20"/>
+          <w:szCs w:val="20"/>
+        </w:rPr>
+        <w:t xml:space="preserve"> </w:t>
+      </w:r>
+      <w:r>
+        <w:rPr>
+          <w:sz w:val="20"/>
+          <w:szCs w:val="20"/>
+        </w:rPr>
+        <w:t>Tabla para el registro de los tipos de reclamos que pueden realizar los usuarios cliente que descargaron (gratuitamente o con costo) un contenido. A modo de ejemplo pueden ser Precio elevado, Falta de funcionalidades, Contenido inadecuado, etc.</w:t>
+      </w:r>
+    </w:p>
+    <w:p>
+      <w:pPr>
+        <w:rPr>
+          <w:sz w:val="20"/>
+          <w:szCs w:val="20"/>
+        </w:rPr>
+      </w:pPr>
+      <w:r>
+        <w:rPr>
+          <w:b/>
+          <w:sz w:val="20"/>
+          <w:szCs w:val="20"/>
+        </w:rPr>
+        <w:t>Clase persistente:</w:t>
+      </w:r>
+      <w:r>
+        <w:rPr>
+          <w:b/>
+          <w:sz w:val="20"/>
+          <w:szCs w:val="20"/>
+        </w:rPr>
+        <w:t xml:space="preserve"> </w:t>
+      </w:r>
+      <w:r>
+        <w:rPr>
+          <w:sz w:val="20"/>
+          <w:szCs w:val="20"/>
+        </w:rPr>
+        <w:t>CategoriaReclamoEntity.java</w:t>
+      </w:r>
+    </w:p>
+    <w:p>
+      <w:pPr>
+        <w:pStyle w:val="Ttulo6"/>
+        <w:rPr>
+          <w:rFonts w:eastAsia="Times New Roman"/>
+        </w:rPr>
+      </w:pPr>
+      <w:bookmarkStart w:id="115" w:name="_Toc370315640"/>
+      <w:r>
+        <w:rPr>
+          <w:rFonts w:eastAsia="Times New Roman"/>
+        </w:rPr>
+        <w:t>categorías_contenido</w:t>
+      </w:r>
       <w:bookmarkEnd w:id="115"/>
     </w:p>
     <w:p>
@@ -27801,7 +27854,7 @@
           <w:sz w:val="20"/>
           <w:szCs w:val="20"/>
         </w:rPr>
-        <w:t>Tabla para el registro de los tipos de reclamos que pueden realizar los usuarios cliente que descargaron (gratuitamente o con costo) un contenido. A modo de ejemplo pueden ser Precio elevado, Falta de funcionalidades, Contenido inadecuado, etc.</w:t>
+        <w:t>Categorías en las que se agrupan los diferentes contenidos publicados en el sistema, algunas de éstas pueden ser Deportes, Educación, Salud, etc.</w:t>
       </w:r>
     </w:p>
     <w:p>
@@ -27821,7 +27874,6 @@
       </w:r>
       <w:r>
         <w:rPr>
-          <w:b/>
           <w:sz w:val="20"/>
           <w:szCs w:val="20"/>
         </w:rPr>
@@ -27832,7 +27884,7 @@
           <w:sz w:val="20"/>
           <w:szCs w:val="20"/>
         </w:rPr>
-        <w:t>CategoriaReclamoEntity.java</w:t>
+        <w:t>CategoriaContenidoEntity.java</w:t>
       </w:r>
     </w:p>
     <w:p>
@@ -27842,90 +27894,14 @@
           <w:rFonts w:eastAsia="Times New Roman"/>
         </w:rPr>
       </w:pPr>
-      <w:bookmarkStart w:id="116" w:name="_Toc370315640"/>
+      <w:bookmarkStart w:id="116" w:name="_Toc370315641"/>
       <w:r>
         <w:rPr>
           <w:rFonts w:eastAsia="Times New Roman"/>
         </w:rPr>
-        <w:t>categorías_contenido</w:t>
+        <w:t>contenidos_libro</w:t>
       </w:r>
       <w:bookmarkEnd w:id="116"/>
-    </w:p>
-    <w:p>
-      <w:pPr>
-        <w:rPr>
-          <w:sz w:val="20"/>
-          <w:szCs w:val="20"/>
-        </w:rPr>
-      </w:pPr>
-      <w:r>
-        <w:rPr>
-          <w:b/>
-          <w:sz w:val="20"/>
-          <w:szCs w:val="20"/>
-        </w:rPr>
-        <w:t>Detalle:</w:t>
-      </w:r>
-      <w:r>
-        <w:rPr>
-          <w:sz w:val="20"/>
-          <w:szCs w:val="20"/>
-        </w:rPr>
-        <w:t xml:space="preserve"> </w:t>
-      </w:r>
-      <w:r>
-        <w:rPr>
-          <w:sz w:val="20"/>
-          <w:szCs w:val="20"/>
-        </w:rPr>
-        <w:t>Categorías en las que se agrupan los diferentes contenidos publicados en el sistema, algunas de éstas pueden ser Deportes, Educación, Salud, etc.</w:t>
-      </w:r>
-    </w:p>
-    <w:p>
-      <w:pPr>
-        <w:rPr>
-          <w:sz w:val="20"/>
-          <w:szCs w:val="20"/>
-        </w:rPr>
-      </w:pPr>
-      <w:r>
-        <w:rPr>
-          <w:b/>
-          <w:sz w:val="20"/>
-          <w:szCs w:val="20"/>
-        </w:rPr>
-        <w:t>Clase persistente:</w:t>
-      </w:r>
-      <w:r>
-        <w:rPr>
-          <w:sz w:val="20"/>
-          <w:szCs w:val="20"/>
-        </w:rPr>
-        <w:t xml:space="preserve"> </w:t>
-      </w:r>
-      <w:r>
-        <w:rPr>
-          <w:sz w:val="20"/>
-          <w:szCs w:val="20"/>
-        </w:rPr>
-        <w:t>CategoriaContenidoEntity.java</w:t>
-      </w:r>
-    </w:p>
-    <w:p>
-      <w:pPr>
-        <w:pStyle w:val="Ttulo6"/>
-        <w:rPr>
-          <w:rFonts w:eastAsia="Times New Roman"/>
-        </w:rPr>
-      </w:pPr>
-      <w:bookmarkStart w:id="117" w:name="_Toc370315641"/>
-      <w:r>
-        <w:rPr>
-          <w:rFonts w:eastAsia="Times New Roman"/>
-        </w:rPr>
-        <w:t>contenidos_libro</w:t>
-      </w:r>
-      <w:bookmarkEnd w:id="117"/>
     </w:p>
     <w:p>
       <w:pPr>
@@ -27985,14 +27961,14 @@
       <w:pPr>
         <w:pStyle w:val="Ttulo6"/>
       </w:pPr>
-      <w:bookmarkStart w:id="118" w:name="_Toc370315642"/>
+      <w:bookmarkStart w:id="117" w:name="_Toc370315642"/>
       <w:r>
         <w:rPr>
           <w:rFonts w:eastAsia="Times New Roman"/>
         </w:rPr>
         <w:t>contenidos_software</w:t>
       </w:r>
-      <w:bookmarkEnd w:id="118"/>
+      <w:bookmarkEnd w:id="117"/>
     </w:p>
     <w:p>
       <w:pPr>
@@ -28052,13 +28028,86 @@
       <w:pPr>
         <w:pStyle w:val="Ttulo6"/>
       </w:pPr>
-      <w:bookmarkStart w:id="119" w:name="_Toc370315643"/>
+      <w:bookmarkStart w:id="118" w:name="_Toc370315643"/>
       <w:r>
         <w:rPr>
           <w:rFonts w:eastAsia="Times New Roman"/>
         </w:rPr>
         <w:t>contenidos_tema_musical</w:t>
       </w:r>
+      <w:bookmarkEnd w:id="118"/>
+    </w:p>
+    <w:p>
+      <w:pPr>
+        <w:rPr>
+          <w:sz w:val="20"/>
+          <w:szCs w:val="20"/>
+        </w:rPr>
+      </w:pPr>
+      <w:r>
+        <w:rPr>
+          <w:b/>
+          <w:sz w:val="20"/>
+          <w:szCs w:val="20"/>
+        </w:rPr>
+        <w:t>Detalle:</w:t>
+      </w:r>
+      <w:r>
+        <w:rPr>
+          <w:sz w:val="20"/>
+          <w:szCs w:val="20"/>
+        </w:rPr>
+        <w:t xml:space="preserve"> </w:t>
+      </w:r>
+      <w:r>
+        <w:rPr>
+          <w:sz w:val="20"/>
+          <w:szCs w:val="20"/>
+        </w:rPr>
+        <w:t>Tabla en la cual se registran los contenidos de tipo Tema Musical.</w:t>
+      </w:r>
+    </w:p>
+    <w:p>
+      <w:pPr>
+        <w:rPr>
+          <w:sz w:val="20"/>
+          <w:szCs w:val="20"/>
+        </w:rPr>
+      </w:pPr>
+      <w:r>
+        <w:rPr>
+          <w:b/>
+          <w:sz w:val="20"/>
+          <w:szCs w:val="20"/>
+        </w:rPr>
+        <w:t>Clase persistente:</w:t>
+      </w:r>
+      <w:r>
+        <w:rPr>
+          <w:sz w:val="20"/>
+          <w:szCs w:val="20"/>
+        </w:rPr>
+        <w:t xml:space="preserve"> </w:t>
+      </w:r>
+      <w:r>
+        <w:rPr>
+          <w:sz w:val="20"/>
+          <w:szCs w:val="20"/>
+        </w:rPr>
+        <w:t>ContenidoTemaMusicalEntity.java</w:t>
+      </w:r>
+    </w:p>
+    <w:p>
+      <w:pPr>
+        <w:pStyle w:val="Ttulo6"/>
+      </w:pPr>
+      <w:bookmarkStart w:id="119" w:name="_Toc370315644"/>
+      <w:r>
+        <w:rPr>
+          <w:rFonts w:eastAsia="Times New Roman"/>
+        </w:rPr>
+        <w:t>contenidos_video</w:t>
+      </w:r>
       <w:bookmarkEnd w:id="119"/>
     </w:p>
     <w:p>
@@ -28088,7 +28137,7 @@
           <w:sz w:val="20"/>
           <w:szCs w:val="20"/>
         </w:rPr>
-        <w:t>Tabla en la cual se registran los contenidos de tipo Tema Musical.</w:t>
+        <w:t>Tabla en la cual se registran los contenidos de tipo Video.</w:t>
       </w:r>
     </w:p>
     <w:p>
@@ -28118,97 +28167,24 @@
           <w:sz w:val="20"/>
           <w:szCs w:val="20"/>
         </w:rPr>
-        <w:t>ContenidoTemaMusicalEntity.java</w:t>
+        <w:t>ContenidoVideoEntity.java</w:t>
       </w:r>
     </w:p>
     <w:p>
       <w:pPr>
         <w:pStyle w:val="Ttulo6"/>
-      </w:pPr>
-      <w:bookmarkStart w:id="120" w:name="_Toc370315644"/>
-      <w:r>
         <w:rPr>
           <w:rFonts w:eastAsia="Times New Roman"/>
         </w:rPr>
-        <w:t>contenidos_video</w:t>
+      </w:pPr>
+      <w:bookmarkStart w:id="120" w:name="_Toc370315645"/>
+      <w:r>
+        <w:rPr>
+          <w:rFonts w:eastAsia="Times New Roman"/>
+        </w:rPr>
+        <w:t>contenidos</w:t>
       </w:r>
       <w:bookmarkEnd w:id="120"/>
-    </w:p>
-    <w:p>
-      <w:pPr>
-        <w:rPr>
-          <w:sz w:val="20"/>
-          <w:szCs w:val="20"/>
-        </w:rPr>
-      </w:pPr>
-      <w:r>
-        <w:rPr>
-          <w:b/>
-          <w:sz w:val="20"/>
-          <w:szCs w:val="20"/>
-        </w:rPr>
-        <w:t>Detalle:</w:t>
-      </w:r>
-      <w:r>
-        <w:rPr>
-          <w:sz w:val="20"/>
-          <w:szCs w:val="20"/>
-        </w:rPr>
-        <w:t xml:space="preserve"> </w:t>
-      </w:r>
-      <w:r>
-        <w:rPr>
-          <w:sz w:val="20"/>
-          <w:szCs w:val="20"/>
-        </w:rPr>
-        <w:t>Tabla en la cual se registran los contenidos de tipo Video.</w:t>
-      </w:r>
-    </w:p>
-    <w:p>
-      <w:pPr>
-        <w:rPr>
-          <w:sz w:val="20"/>
-          <w:szCs w:val="20"/>
-        </w:rPr>
-      </w:pPr>
-      <w:r>
-        <w:rPr>
-          <w:b/>
-          <w:sz w:val="20"/>
-          <w:szCs w:val="20"/>
-        </w:rPr>
-        <w:t>Clase persistente:</w:t>
-      </w:r>
-      <w:r>
-        <w:rPr>
-          <w:sz w:val="20"/>
-          <w:szCs w:val="20"/>
-        </w:rPr>
-        <w:t xml:space="preserve"> </w:t>
-      </w:r>
-      <w:r>
-        <w:rPr>
-          <w:sz w:val="20"/>
-          <w:szCs w:val="20"/>
-        </w:rPr>
-        <w:t>ContenidoVideoEntity.java</w:t>
-      </w:r>
-    </w:p>
-    <w:p>
-      <w:pPr>
-        <w:pStyle w:val="Ttulo6"/>
-        <w:rPr>
-          <w:rFonts w:eastAsia="Times New Roman"/>
-        </w:rPr>
-      </w:pPr>
-      <w:bookmarkStart w:id="121" w:name="_Toc370315645"/>
-      <w:r>
-        <w:rPr>
-          <w:rFonts w:eastAsia="Times New Roman"/>
-        </w:rPr>
-        <w:t>contenidos</w:t>
-      </w:r>
-      <w:bookmarkEnd w:id="121"/>
     </w:p>
     <w:p>
       <w:pPr>
@@ -28271,14 +28247,14 @@
           <w:rFonts w:eastAsia="Times New Roman"/>
         </w:rPr>
       </w:pPr>
-      <w:bookmarkStart w:id="122" w:name="_Toc370315646"/>
+      <w:bookmarkStart w:id="121" w:name="_Toc370315646"/>
       <w:r>
         <w:rPr>
           <w:rFonts w:eastAsia="Times New Roman"/>
         </w:rPr>
         <w:t>estado_version_contenido</w:t>
       </w:r>
-      <w:bookmarkEnd w:id="122"/>
+      <w:bookmarkEnd w:id="121"/>
     </w:p>
     <w:p/>
     <w:p>
@@ -28349,14 +28325,14 @@
           <w:rFonts w:eastAsia="Times New Roman"/>
         </w:rPr>
       </w:pPr>
-      <w:bookmarkStart w:id="123" w:name="_Toc370315647"/>
+      <w:bookmarkStart w:id="122" w:name="_Toc370315647"/>
       <w:r>
         <w:rPr>
           <w:rFonts w:eastAsia="Times New Roman"/>
         </w:rPr>
         <w:t>estados_usuario</w:t>
       </w:r>
-      <w:bookmarkEnd w:id="123"/>
+      <w:bookmarkEnd w:id="122"/>
     </w:p>
     <w:p>
       <w:pPr>
@@ -28410,13 +28386,80 @@
       <w:pPr>
         <w:pStyle w:val="Ttulo6"/>
       </w:pPr>
-      <w:bookmarkStart w:id="124" w:name="_Toc370315648"/>
+      <w:bookmarkStart w:id="123" w:name="_Toc370315648"/>
       <w:r>
         <w:rPr>
           <w:rFonts w:eastAsia="Times New Roman"/>
         </w:rPr>
         <w:t>parametros</w:t>
       </w:r>
+      <w:bookmarkEnd w:id="123"/>
+    </w:p>
+    <w:p>
+      <w:pPr>
+        <w:rPr>
+          <w:sz w:val="20"/>
+          <w:szCs w:val="20"/>
+        </w:rPr>
+      </w:pPr>
+      <w:r>
+        <w:rPr>
+          <w:b/>
+          <w:sz w:val="20"/>
+          <w:szCs w:val="20"/>
+        </w:rPr>
+        <w:t>Detalle:</w:t>
+      </w:r>
+      <w:r>
+        <w:rPr>
+          <w:sz w:val="20"/>
+          <w:szCs w:val="20"/>
+        </w:rPr>
+        <w:t xml:space="preserve"> </w:t>
+      </w:r>
+      <w:r>
+        <w:rPr>
+          <w:sz w:val="20"/>
+          <w:szCs w:val="20"/>
+        </w:rPr>
+        <w:t>Tabla para registro de parámetros del sistema. A modo de ejemplo se pueden citar la cantidad de contenidos a mostrar en los rankings, ruta de los recursos multimedia en el file system, etc.</w:t>
+      </w:r>
+    </w:p>
+    <w:p>
+      <w:r>
+        <w:rPr>
+          <w:b/>
+          <w:sz w:val="20"/>
+          <w:szCs w:val="20"/>
+        </w:rPr>
+        <w:t>Clase persistente:</w:t>
+      </w:r>
+      <w:r>
+        <w:rPr>
+          <w:sz w:val="20"/>
+          <w:szCs w:val="20"/>
+        </w:rPr>
+        <w:t xml:space="preserve"> </w:t>
+      </w:r>
+      <w:r>
+        <w:rPr>
+          <w:sz w:val="20"/>
+          <w:szCs w:val="20"/>
+        </w:rPr>
+        <w:t>ParametroEntity.java</w:t>
+      </w:r>
+    </w:p>
+    <w:p>
+      <w:pPr>
+        <w:pStyle w:val="Ttulo6"/>
+      </w:pPr>
+      <w:bookmarkStart w:id="124" w:name="_Toc370315649"/>
+      <w:r>
+        <w:rPr>
+          <w:rFonts w:eastAsia="Times New Roman"/>
+        </w:rPr>
+        <w:t>promociones</w:t>
+      </w:r>
       <w:bookmarkEnd w:id="124"/>
     </w:p>
     <w:p>
@@ -28446,10 +28489,30 @@
           <w:sz w:val="20"/>
           <w:szCs w:val="20"/>
         </w:rPr>
-        <w:t>Tabla para registro de parámetros del sistema. A modo de ejemplo se pueden citar la cantidad de contenidos a mostrar en los rankings, ruta de los recursos multimedia en el file system, etc.</w:t>
-      </w:r>
-    </w:p>
-    <w:p>
+        <w:t xml:space="preserve">Tabla para registrar las promociones lanzadas por el administrador sobre ciertos contenidos por un lapso de tiempo </w:t>
+      </w:r>
+      <w:r>
+        <w:rPr>
+          <w:sz w:val="20"/>
+          <w:szCs w:val="20"/>
+        </w:rPr>
+        <w:t>específico</w:t>
+      </w:r>
+      <w:r>
+        <w:rPr>
+          <w:sz w:val="20"/>
+          <w:szCs w:val="20"/>
+        </w:rPr>
+        <w:t>.</w:t>
+      </w:r>
+    </w:p>
+    <w:p>
+      <w:pPr>
+        <w:rPr>
+          <w:sz w:val="20"/>
+          <w:szCs w:val="20"/>
+        </w:rPr>
+      </w:pPr>
       <w:r>
         <w:rPr>
           <w:b/>
@@ -28470,19 +28533,19 @@
           <w:sz w:val="20"/>
           <w:szCs w:val="20"/>
         </w:rPr>
-        <w:t>ParametroEntity.java</w:t>
+        <w:t>PromocionEntity.java</w:t>
       </w:r>
     </w:p>
     <w:p>
       <w:pPr>
         <w:pStyle w:val="Ttulo6"/>
       </w:pPr>
-      <w:bookmarkStart w:id="125" w:name="_Toc370315649"/>
+      <w:bookmarkStart w:id="125" w:name="_Toc370315650"/>
       <w:r>
         <w:rPr>
           <w:rFonts w:eastAsia="Times New Roman"/>
         </w:rPr>
-        <w:t>promociones</w:t>
+        <w:t>reclamos</w:t>
       </w:r>
       <w:bookmarkEnd w:id="125"/>
     </w:p>
@@ -28513,21 +28576,7 @@
           <w:sz w:val="20"/>
           <w:szCs w:val="20"/>
         </w:rPr>
-        <w:t xml:space="preserve">Tabla para registrar las promociones lanzadas por el administrador sobre ciertos contenidos por un lapso de tiempo </w:t>
-      </w:r>
-      <w:r>
-        <w:rPr>
-          <w:sz w:val="20"/>
-          <w:szCs w:val="20"/>
-        </w:rPr>
-        <w:t>específico</w:t>
-      </w:r>
-      <w:r>
-        <w:rPr>
-          <w:sz w:val="20"/>
-          <w:szCs w:val="20"/>
-        </w:rPr>
-        <w:t>.</w:t>
+        <w:t>Tabla para registrar los reclamos realizados por los usuarios cliente luego de haber descargado (de manera gratuita o con costo) algún contenido.</w:t>
       </w:r>
     </w:p>
     <w:p>
@@ -28557,19 +28606,21 @@
           <w:sz w:val="20"/>
           <w:szCs w:val="20"/>
         </w:rPr>
-        <w:t>PromocionEntity.java</w:t>
+        <w:t>ReclamoEntity.java</w:t>
       </w:r>
     </w:p>
     <w:p>
       <w:pPr>
         <w:pStyle w:val="Ttulo6"/>
       </w:pPr>
-      <w:bookmarkStart w:id="126" w:name="_Toc370315650"/>
+      <w:bookmarkStart w:id="126" w:name="_Toc370315651"/>
       <w:r>
         <w:rPr>
           <w:rFonts w:eastAsia="Times New Roman"/>
-        </w:rPr>
-        <w:t>reclamos</w:t>
+          <w:sz w:val="20"/>
+          <w:szCs w:val="20"/>
+        </w:rPr>
+        <w:t>sub_categorias_contenido</w:t>
       </w:r>
       <w:bookmarkEnd w:id="126"/>
     </w:p>
@@ -28600,7 +28651,49 @@
           <w:sz w:val="20"/>
           <w:szCs w:val="20"/>
         </w:rPr>
-        <w:t>Tabla para registrar los reclamos realizados por los usuarios cliente luego de haber descargado (de manera gratuita o con costo) algún contenido.</w:t>
+        <w:t xml:space="preserve">Tabla para el registro de las </w:t>
+      </w:r>
+      <w:r>
+        <w:rPr>
+          <w:sz w:val="20"/>
+          <w:szCs w:val="20"/>
+        </w:rPr>
+        <w:t>subcategorías</w:t>
+      </w:r>
+      <w:r>
+        <w:rPr>
+          <w:sz w:val="20"/>
+          <w:szCs w:val="20"/>
+        </w:rPr>
+        <w:t xml:space="preserve"> (categorías a un nivel </w:t>
+      </w:r>
+      <w:r>
+        <w:rPr>
+          <w:sz w:val="20"/>
+          <w:szCs w:val="20"/>
+        </w:rPr>
+        <w:t>más específico</w:t>
+      </w:r>
+      <w:r>
+        <w:rPr>
+          <w:sz w:val="20"/>
+          <w:szCs w:val="20"/>
+        </w:rPr>
+        <w:t xml:space="preserve">) a las que puede pertenecer un contenido. A modo de ejemplo </w:t>
+      </w:r>
+      <w:r>
+        <w:rPr>
+          <w:sz w:val="20"/>
+          <w:szCs w:val="20"/>
+        </w:rPr>
+        <w:t>subcategorías</w:t>
+      </w:r>
+      <w:r>
+        <w:rPr>
+          <w:sz w:val="20"/>
+          <w:szCs w:val="20"/>
+        </w:rPr>
+        <w:t xml:space="preserve"> de Deportes y Educación son Futbol y Matemáticas respectivamente.</w:t>
       </w:r>
     </w:p>
     <w:p>
@@ -28630,21 +28723,19 @@
           <w:sz w:val="20"/>
           <w:szCs w:val="20"/>
         </w:rPr>
-        <w:t>ReclamoEntity.java</w:t>
+        <w:t>SubCategoriaContenidoEntity.java</w:t>
       </w:r>
     </w:p>
     <w:p>
       <w:pPr>
         <w:pStyle w:val="Ttulo6"/>
       </w:pPr>
-      <w:bookmarkStart w:id="127" w:name="_Toc370315651"/>
+      <w:bookmarkStart w:id="127" w:name="_Toc370315652"/>
       <w:r>
         <w:rPr>
           <w:rFonts w:eastAsia="Times New Roman"/>
-          <w:sz w:val="20"/>
-          <w:szCs w:val="20"/>
-        </w:rPr>
-        <w:t>sub_categorias_contenido</w:t>
+        </w:rPr>
+        <w:t>tipos_registro</w:t>
       </w:r>
       <w:bookmarkEnd w:id="127"/>
     </w:p>
@@ -28675,49 +28766,7 @@
           <w:sz w:val="20"/>
           <w:szCs w:val="20"/>
         </w:rPr>
-        <w:t xml:space="preserve">Tabla para el registro de las </w:t>
-      </w:r>
-      <w:r>
-        <w:rPr>
-          <w:sz w:val="20"/>
-          <w:szCs w:val="20"/>
-        </w:rPr>
-        <w:t>subcategorías</w:t>
-      </w:r>
-      <w:r>
-        <w:rPr>
-          <w:sz w:val="20"/>
-          <w:szCs w:val="20"/>
-        </w:rPr>
-        <w:t xml:space="preserve"> (categorías a un nivel </w:t>
-      </w:r>
-      <w:r>
-        <w:rPr>
-          <w:sz w:val="20"/>
-          <w:szCs w:val="20"/>
-        </w:rPr>
-        <w:t>más específico</w:t>
-      </w:r>
-      <w:r>
-        <w:rPr>
-          <w:sz w:val="20"/>
-          <w:szCs w:val="20"/>
-        </w:rPr>
-        <w:t xml:space="preserve">) a las que puede pertenecer un contenido. A modo de ejemplo </w:t>
-      </w:r>
-      <w:r>
-        <w:rPr>
-          <w:sz w:val="20"/>
-          <w:szCs w:val="20"/>
-        </w:rPr>
-        <w:t>subcategorías</w:t>
-      </w:r>
-      <w:r>
-        <w:rPr>
-          <w:sz w:val="20"/>
-          <w:szCs w:val="20"/>
-        </w:rPr>
-        <w:t xml:space="preserve"> de Deportes y Educación son Futbol y Matemáticas respectivamente.</w:t>
+        <w:t>Tabla para registrar los posibles medios de registro que podrá utilizar el usuario. A modo de ejemplo algunos pueden ser Facebook, Twitter, etc.</w:t>
       </w:r>
     </w:p>
     <w:p>
@@ -28747,19 +28796,19 @@
           <w:sz w:val="20"/>
           <w:szCs w:val="20"/>
         </w:rPr>
-        <w:t>SubCategoriaContenidoEntity.java</w:t>
+        <w:t>TipoRegistroEntity.java</w:t>
       </w:r>
     </w:p>
     <w:p>
       <w:pPr>
         <w:pStyle w:val="Ttulo6"/>
       </w:pPr>
-      <w:bookmarkStart w:id="128" w:name="_Toc370315652"/>
+      <w:bookmarkStart w:id="128" w:name="_Toc370315653"/>
       <w:r>
         <w:rPr>
           <w:rFonts w:eastAsia="Times New Roman"/>
         </w:rPr>
-        <w:t>tipos_registro</w:t>
+        <w:t>usuario_descarga_contenido</w:t>
       </w:r>
       <w:bookmarkEnd w:id="128"/>
     </w:p>
@@ -28790,7 +28839,7 @@
           <w:sz w:val="20"/>
           <w:szCs w:val="20"/>
         </w:rPr>
-        <w:t>Tabla para registrar los posibles medios de registro que podrá utilizar el usuario. A modo de ejemplo algunos pueden ser Facebook, Twitter, etc.</w:t>
+        <w:t>Tabla que representa la asociación Descarga entre Usuario y Contenido.</w:t>
       </w:r>
     </w:p>
     <w:p>
@@ -28820,19 +28869,19 @@
           <w:sz w:val="20"/>
           <w:szCs w:val="20"/>
         </w:rPr>
-        <w:t>TipoRegistroEntity.java</w:t>
+        <w:t>UsuarioDescargaContenidoEntity.java</w:t>
       </w:r>
     </w:p>
     <w:p>
       <w:pPr>
         <w:pStyle w:val="Ttulo6"/>
       </w:pPr>
-      <w:bookmarkStart w:id="129" w:name="_Toc370315653"/>
+      <w:bookmarkStart w:id="129" w:name="_Toc370315654"/>
       <w:r>
         <w:rPr>
           <w:rFonts w:eastAsia="Times New Roman"/>
         </w:rPr>
-        <w:t>usuario_descarga_contenido</w:t>
+        <w:t>usuario_sube_contenido</w:t>
       </w:r>
       <w:bookmarkEnd w:id="129"/>
     </w:p>
@@ -28883,6 +28932,7 @@
       </w:r>
       <w:r>
         <w:rPr>
+          <w:b/>
           <w:sz w:val="20"/>
           <w:szCs w:val="20"/>
         </w:rPr>
@@ -28895,100 +28945,26 @@
         </w:rPr>
         <w:t>UsuarioDescargaContenidoEntity.java</w:t>
       </w:r>
+      <w:r>
+        <w:rPr>
+          <w:sz w:val="20"/>
+          <w:szCs w:val="20"/>
+        </w:rPr>
+        <w:t xml:space="preserve"> </w:t>
+      </w:r>
+    </w:p>
+    <w:p>
+      <w:pPr>
+        <w:rPr>
+          <w:b/>
+        </w:rPr>
+      </w:pPr>
     </w:p>
     <w:p>
       <w:pPr>
         <w:pStyle w:val="Ttulo6"/>
       </w:pPr>
-      <w:bookmarkStart w:id="130" w:name="_Toc370315654"/>
-      <w:r>
-        <w:rPr>
-          <w:rFonts w:eastAsia="Times New Roman"/>
-        </w:rPr>
-        <w:t>usuario_sube_contenido</w:t>
-      </w:r>
-      <w:bookmarkEnd w:id="130"/>
-    </w:p>
-    <w:p>
-      <w:pPr>
-        <w:rPr>
-          <w:sz w:val="20"/>
-          <w:szCs w:val="20"/>
-        </w:rPr>
-      </w:pPr>
-      <w:r>
-        <w:rPr>
-          <w:b/>
-          <w:sz w:val="20"/>
-          <w:szCs w:val="20"/>
-        </w:rPr>
-        <w:t>Detalle:</w:t>
-      </w:r>
-      <w:r>
-        <w:rPr>
-          <w:sz w:val="20"/>
-          <w:szCs w:val="20"/>
-        </w:rPr>
-        <w:t xml:space="preserve"> </w:t>
-      </w:r>
-      <w:r>
-        <w:rPr>
-          <w:sz w:val="20"/>
-          <w:szCs w:val="20"/>
-        </w:rPr>
-        <w:t>Tabla que representa la asociación Descarga entre Usuario y Contenido.</w:t>
-      </w:r>
-    </w:p>
-    <w:p>
-      <w:pPr>
-        <w:rPr>
-          <w:sz w:val="20"/>
-          <w:szCs w:val="20"/>
-        </w:rPr>
-      </w:pPr>
-      <w:r>
-        <w:rPr>
-          <w:b/>
-          <w:sz w:val="20"/>
-          <w:szCs w:val="20"/>
-        </w:rPr>
-        <w:t>Clase persistente:</w:t>
-      </w:r>
-      <w:r>
-        <w:rPr>
-          <w:b/>
-          <w:sz w:val="20"/>
-          <w:szCs w:val="20"/>
-        </w:rPr>
-        <w:t xml:space="preserve"> </w:t>
-      </w:r>
-      <w:r>
-        <w:rPr>
-          <w:sz w:val="20"/>
-          <w:szCs w:val="20"/>
-        </w:rPr>
-        <w:t>UsuarioDescargaContenidoEntity.java</w:t>
-      </w:r>
-      <w:r>
-        <w:rPr>
-          <w:sz w:val="20"/>
-          <w:szCs w:val="20"/>
-        </w:rPr>
-        <w:t xml:space="preserve"> </w:t>
-      </w:r>
-    </w:p>
-    <w:p>
-      <w:pPr>
-        <w:rPr>
-          <w:b/>
-        </w:rPr>
-      </w:pPr>
-    </w:p>
-    <w:p>
-      <w:pPr>
-        <w:pStyle w:val="Ttulo6"/>
-      </w:pPr>
-      <w:bookmarkStart w:id="131" w:name="_Toc370315655"/>
+      <w:bookmarkStart w:id="130" w:name="_Toc370315655"/>
       <w:r>
         <w:rPr>
           <w:rFonts w:eastAsia="Times New Roman"/>
@@ -28996,6 +28972,85 @@
         <w:lastRenderedPageBreak/>
         <w:t>usuario</w:t>
       </w:r>
+      <w:bookmarkEnd w:id="130"/>
+    </w:p>
+    <w:p>
+      <w:pPr>
+        <w:rPr>
+          <w:sz w:val="20"/>
+          <w:szCs w:val="20"/>
+        </w:rPr>
+      </w:pPr>
+      <w:r>
+        <w:rPr>
+          <w:b/>
+          <w:sz w:val="20"/>
+          <w:szCs w:val="20"/>
+        </w:rPr>
+        <w:t>Detalle:</w:t>
+      </w:r>
+      <w:r>
+        <w:rPr>
+          <w:sz w:val="20"/>
+          <w:szCs w:val="20"/>
+        </w:rPr>
+        <w:t xml:space="preserve"> </w:t>
+      </w:r>
+      <w:r>
+        <w:rPr>
+          <w:sz w:val="20"/>
+          <w:szCs w:val="20"/>
+        </w:rPr>
+        <w:t>Tabla para el registro de los usuarios en el sistema. Contiene todos los datos comunes a los diferentes tipos de usuarios definidos en el sistema.</w:t>
+      </w:r>
+    </w:p>
+    <w:p>
+      <w:pPr>
+        <w:rPr>
+          <w:sz w:val="20"/>
+          <w:szCs w:val="20"/>
+        </w:rPr>
+      </w:pPr>
+      <w:r>
+        <w:rPr>
+          <w:b/>
+          <w:sz w:val="20"/>
+          <w:szCs w:val="20"/>
+        </w:rPr>
+        <w:t>Clase persistente:</w:t>
+      </w:r>
+      <w:r>
+        <w:rPr>
+          <w:sz w:val="20"/>
+          <w:szCs w:val="20"/>
+        </w:rPr>
+        <w:t xml:space="preserve"> </w:t>
+      </w:r>
+      <w:r>
+        <w:rPr>
+          <w:sz w:val="20"/>
+          <w:szCs w:val="20"/>
+        </w:rPr>
+        <w:t>UsuarioEntity.java</w:t>
+      </w:r>
+    </w:p>
+    <w:p>
+      <w:pPr>
+        <w:pStyle w:val="Ttulo6"/>
+      </w:pPr>
+      <w:bookmarkStart w:id="131" w:name="_Toc370315656"/>
+      <w:r>
+        <w:rPr>
+          <w:rFonts w:eastAsia="Times New Roman"/>
+        </w:rPr>
+        <w:t>usuario</w:t>
+      </w:r>
+      <w:r>
+        <w:rPr>
+          <w:rFonts w:eastAsia="Times New Roman"/>
+        </w:rPr>
+        <w:t>s_administrador</w:t>
+      </w:r>
       <w:bookmarkEnd w:id="131"/>
     </w:p>
     <w:p>
@@ -29025,7 +29080,7 @@
           <w:sz w:val="20"/>
           <w:szCs w:val="20"/>
         </w:rPr>
-        <w:t>Tabla para el registro de los usuarios en el sistema. Contiene todos los datos comunes a los diferentes tipos de usuarios definidos en el sistema.</w:t>
+        <w:t>Tabla para registrar los usuarios de tipo administrador.</w:t>
       </w:r>
     </w:p>
     <w:p>
@@ -29062,7 +29117,7 @@
       <w:pPr>
         <w:pStyle w:val="Ttulo6"/>
       </w:pPr>
-      <w:bookmarkStart w:id="132" w:name="_Toc370315656"/>
+      <w:bookmarkStart w:id="132" w:name="_Toc370315657"/>
       <w:r>
         <w:rPr>
           <w:rFonts w:eastAsia="Times New Roman"/>
@@ -29073,7 +29128,7 @@
         <w:rPr>
           <w:rFonts w:eastAsia="Times New Roman"/>
         </w:rPr>
-        <w:t>s_administrador</w:t>
+        <w:t>s_cliente</w:t>
       </w:r>
       <w:bookmarkEnd w:id="132"/>
     </w:p>
@@ -29104,7 +29159,7 @@
           <w:sz w:val="20"/>
           <w:szCs w:val="20"/>
         </w:rPr>
-        <w:t>Tabla para registrar los usuarios de tipo administrador.</w:t>
+        <w:t>Tabla para registrar los usuarios de tipo cliente.</w:t>
       </w:r>
     </w:p>
     <w:p>
@@ -29134,109 +29189,30 @@
           <w:sz w:val="20"/>
           <w:szCs w:val="20"/>
         </w:rPr>
-        <w:t>UsuarioEntity.java</w:t>
+        <w:t>UsuarioClienteEntity.java</w:t>
       </w:r>
     </w:p>
     <w:p>
       <w:pPr>
         <w:pStyle w:val="Ttulo6"/>
-      </w:pPr>
-      <w:bookmarkStart w:id="133" w:name="_Toc370315657"/>
-      <w:r>
         <w:rPr>
           <w:rFonts w:eastAsia="Times New Roman"/>
         </w:rPr>
+      </w:pPr>
+      <w:bookmarkStart w:id="133" w:name="_Toc370315658"/>
+      <w:r>
+        <w:rPr>
+          <w:rFonts w:eastAsia="Times New Roman"/>
+        </w:rPr>
         <w:t>usuario</w:t>
       </w:r>
       <w:r>
         <w:rPr>
           <w:rFonts w:eastAsia="Times New Roman"/>
         </w:rPr>
-        <w:t>s_cliente</w:t>
+        <w:t>s_proveedor</w:t>
       </w:r>
       <w:bookmarkEnd w:id="133"/>
-    </w:p>
-    <w:p>
-      <w:pPr>
-        <w:rPr>
-          <w:sz w:val="20"/>
-          <w:szCs w:val="20"/>
-        </w:rPr>
-      </w:pPr>
-      <w:r>
-        <w:rPr>
-          <w:b/>
-          <w:sz w:val="20"/>
-          <w:szCs w:val="20"/>
-        </w:rPr>
-        <w:t>Detalle:</w:t>
-      </w:r>
-      <w:r>
-        <w:rPr>
-          <w:sz w:val="20"/>
-          <w:szCs w:val="20"/>
-        </w:rPr>
-        <w:t xml:space="preserve"> </w:t>
-      </w:r>
-      <w:r>
-        <w:rPr>
-          <w:sz w:val="20"/>
-          <w:szCs w:val="20"/>
-        </w:rPr>
-        <w:t>Tabla para registrar los usuarios de tipo cliente.</w:t>
-      </w:r>
-    </w:p>
-    <w:p>
-      <w:pPr>
-        <w:rPr>
-          <w:sz w:val="20"/>
-          <w:szCs w:val="20"/>
-        </w:rPr>
-      </w:pPr>
-      <w:r>
-        <w:rPr>
-          <w:b/>
-          <w:sz w:val="20"/>
-          <w:szCs w:val="20"/>
-        </w:rPr>
-        <w:t>Clase persistente:</w:t>
-      </w:r>
-      <w:r>
-        <w:rPr>
-          <w:sz w:val="20"/>
-          <w:szCs w:val="20"/>
-        </w:rPr>
-        <w:t xml:space="preserve"> </w:t>
-      </w:r>
-      <w:r>
-        <w:rPr>
-          <w:sz w:val="20"/>
-          <w:szCs w:val="20"/>
-        </w:rPr>
-        <w:t>UsuarioClienteEntity.java</w:t>
-      </w:r>
-    </w:p>
-    <w:p>
-      <w:pPr>
-        <w:pStyle w:val="Ttulo6"/>
-        <w:rPr>
-          <w:rFonts w:eastAsia="Times New Roman"/>
-        </w:rPr>
-      </w:pPr>
-      <w:bookmarkStart w:id="134" w:name="_Toc370315658"/>
-      <w:r>
-        <w:rPr>
-          <w:rFonts w:eastAsia="Times New Roman"/>
-        </w:rPr>
-        <w:t>usuario</w:t>
-      </w:r>
-      <w:r>
-        <w:rPr>
-          <w:rFonts w:eastAsia="Times New Roman"/>
-        </w:rPr>
-        <w:t>s_proveedor</w:t>
-      </w:r>
-      <w:bookmarkEnd w:id="134"/>
     </w:p>
     <w:p>
       <w:pPr>
@@ -29296,14 +29272,14 @@
       <w:pPr>
         <w:pStyle w:val="Ttulo6"/>
       </w:pPr>
-      <w:bookmarkStart w:id="135" w:name="_Toc370315659"/>
+      <w:bookmarkStart w:id="134" w:name="_Toc370315659"/>
       <w:r>
         <w:rPr>
           <w:rFonts w:eastAsia="Times New Roman"/>
         </w:rPr>
         <w:t>versión_contenido</w:t>
       </w:r>
-      <w:bookmarkEnd w:id="135"/>
+      <w:bookmarkEnd w:id="134"/>
     </w:p>
     <w:p>
       <w:pPr>
@@ -29595,13 +29571,82 @@
           <w:rFonts w:eastAsia="Times New Roman"/>
         </w:rPr>
       </w:pPr>
-      <w:bookmarkStart w:id="136" w:name="_Toc370315661"/>
+      <w:bookmarkStart w:id="135" w:name="_Toc370315661"/>
       <w:r>
         <w:rPr>
           <w:rFonts w:eastAsia="Times New Roman"/>
         </w:rPr>
         <w:t>contenidos</w:t>
       </w:r>
+      <w:bookmarkEnd w:id="135"/>
+    </w:p>
+    <w:p>
+      <w:pPr>
+        <w:rPr>
+          <w:sz w:val="20"/>
+          <w:szCs w:val="20"/>
+        </w:rPr>
+      </w:pPr>
+      <w:r>
+        <w:rPr>
+          <w:b/>
+          <w:sz w:val="20"/>
+          <w:szCs w:val="20"/>
+        </w:rPr>
+        <w:t>Detalle:</w:t>
+      </w:r>
+      <w:r>
+        <w:rPr>
+          <w:sz w:val="20"/>
+          <w:szCs w:val="20"/>
+        </w:rPr>
+        <w:t xml:space="preserve"> Tabla en la cual se registrará toda la formación común a todos los contenidos. El objetivo es lograr que el usuario pueda visualizar la información que se desplego en pantalla la última vez que estableció conexión con el servidor. De esta tabla solo nos interesan mostrar algunos datos, como nombre, descripción pero replicamos exactamente igual al servidor para mantener un modelo común.</w:t>
+      </w:r>
+    </w:p>
+    <w:p>
+      <w:pPr>
+        <w:rPr>
+          <w:sz w:val="20"/>
+          <w:szCs w:val="20"/>
+        </w:rPr>
+      </w:pPr>
+      <w:r>
+        <w:rPr>
+          <w:b/>
+          <w:sz w:val="20"/>
+          <w:szCs w:val="20"/>
+        </w:rPr>
+        <w:t>Clase persistente:</w:t>
+      </w:r>
+      <w:r>
+        <w:rPr>
+          <w:sz w:val="20"/>
+          <w:szCs w:val="20"/>
+        </w:rPr>
+        <w:t xml:space="preserve"> </w:t>
+      </w:r>
+      <w:r>
+        <w:rPr>
+          <w:sz w:val="20"/>
+          <w:szCs w:val="20"/>
+        </w:rPr>
+        <w:t>DMContenido.java</w:t>
+      </w:r>
+    </w:p>
+    <w:p>
+      <w:pPr>
+        <w:pStyle w:val="Ttulo7"/>
+        <w:rPr>
+          <w:rFonts w:eastAsia="Times New Roman"/>
+        </w:rPr>
+      </w:pPr>
+      <w:bookmarkStart w:id="136" w:name="_Toc370315662"/>
+      <w:r>
+        <w:rPr>
+          <w:rFonts w:eastAsia="Times New Roman"/>
+        </w:rPr>
+        <w:t>sub_categorias_contenido</w:t>
+      </w:r>
       <w:bookmarkEnd w:id="136"/>
     </w:p>
     <w:p>
@@ -29624,7 +29669,21 @@
           <w:sz w:val="20"/>
           <w:szCs w:val="20"/>
         </w:rPr>
-        <w:t xml:space="preserve"> Tabla en la cual se registrará toda la formación común a todos los contenidos. El objetivo es lograr que el usuario pueda visualizar la información que se desplego en pantalla la última vez que estableció conexión con el servidor. De esta tabla solo nos interesan mostrar algunos datos, como nombre, descripción pero replicamos exactamente igual al servidor para mantener un modelo común.</w:t>
+        <w:t xml:space="preserve"> Tabla para el registro de las </w:t>
+      </w:r>
+      <w:r>
+        <w:rPr>
+          <w:sz w:val="20"/>
+          <w:szCs w:val="20"/>
+        </w:rPr>
+        <w:t>subcategorías</w:t>
+      </w:r>
+      <w:r>
+        <w:rPr>
+          <w:sz w:val="20"/>
+          <w:szCs w:val="20"/>
+        </w:rPr>
+        <w:t>, cumple con el mismo objetivo que la tabla contenido mencionada anteriormente.</w:t>
       </w:r>
     </w:p>
     <w:p>
@@ -29654,7 +29713,7 @@
           <w:sz w:val="20"/>
           <w:szCs w:val="20"/>
         </w:rPr>
-        <w:t>DMContenido.java</w:t>
+        <w:t>DMSubCategoriaContenido.java</w:t>
       </w:r>
     </w:p>
     <w:p>
@@ -29664,12 +29723,12 @@
           <w:rFonts w:eastAsia="Times New Roman"/>
         </w:rPr>
       </w:pPr>
-      <w:bookmarkStart w:id="137" w:name="_Toc370315662"/>
+      <w:bookmarkStart w:id="137" w:name="_Toc370315663"/>
       <w:r>
         <w:rPr>
           <w:rFonts w:eastAsia="Times New Roman"/>
         </w:rPr>
-        <w:t>sub_categorias_contenido</w:t>
+        <w:t>categorías_contenido</w:t>
       </w:r>
       <w:bookmarkEnd w:id="137"/>
     </w:p>
@@ -29693,21 +29752,7 @@
           <w:sz w:val="20"/>
           <w:szCs w:val="20"/>
         </w:rPr>
-        <w:t xml:space="preserve"> Tabla para el registro de las </w:t>
-      </w:r>
-      <w:r>
-        <w:rPr>
-          <w:sz w:val="20"/>
-          <w:szCs w:val="20"/>
-        </w:rPr>
-        <w:t>subcategorías</w:t>
-      </w:r>
-      <w:r>
-        <w:rPr>
-          <w:sz w:val="20"/>
-          <w:szCs w:val="20"/>
-        </w:rPr>
-        <w:t>, cumple con el mismo objetivo que la tabla contenido mencionada anteriormente.</w:t>
+        <w:t xml:space="preserve"> Categorías en las que se agrupan los diferentes contenidos publicados en el sistema, algunas de éstas pueden ser Deportes, Educación, Salud, etc.</w:t>
       </w:r>
     </w:p>
     <w:p>
@@ -29737,7 +29782,7 @@
           <w:sz w:val="20"/>
           <w:szCs w:val="20"/>
         </w:rPr>
-        <w:t>DMSubCategoriaContenido.java</w:t>
+        <w:t>DMCategoriaContenido.java</w:t>
       </w:r>
     </w:p>
     <w:p>
@@ -29747,83 +29792,14 @@
           <w:rFonts w:eastAsia="Times New Roman"/>
         </w:rPr>
       </w:pPr>
-      <w:bookmarkStart w:id="138" w:name="_Toc370315663"/>
+      <w:bookmarkStart w:id="138" w:name="_Toc370315664"/>
       <w:r>
         <w:rPr>
           <w:rFonts w:eastAsia="Times New Roman"/>
         </w:rPr>
-        <w:t>categorías_contenido</w:t>
+        <w:t>usuario</w:t>
       </w:r>
       <w:bookmarkEnd w:id="138"/>
-    </w:p>
-    <w:p>
-      <w:pPr>
-        <w:rPr>
-          <w:sz w:val="20"/>
-          <w:szCs w:val="20"/>
-        </w:rPr>
-      </w:pPr>
-      <w:r>
-        <w:rPr>
-          <w:b/>
-          <w:sz w:val="20"/>
-          <w:szCs w:val="20"/>
-        </w:rPr>
-        <w:t>Detalle:</w:t>
-      </w:r>
-      <w:r>
-        <w:rPr>
-          <w:sz w:val="20"/>
-          <w:szCs w:val="20"/>
-        </w:rPr>
-        <w:t xml:space="preserve"> Categorías en las que se agrupan los diferentes contenidos publicados en el sistema, algunas de éstas pueden ser Deportes, Educación, Salud, etc.</w:t>
-      </w:r>
-    </w:p>
-    <w:p>
-      <w:pPr>
-        <w:rPr>
-          <w:sz w:val="20"/>
-          <w:szCs w:val="20"/>
-        </w:rPr>
-      </w:pPr>
-      <w:r>
-        <w:rPr>
-          <w:b/>
-          <w:sz w:val="20"/>
-          <w:szCs w:val="20"/>
-        </w:rPr>
-        <w:t>Clase persistente:</w:t>
-      </w:r>
-      <w:r>
-        <w:rPr>
-          <w:sz w:val="20"/>
-          <w:szCs w:val="20"/>
-        </w:rPr>
-        <w:t xml:space="preserve"> </w:t>
-      </w:r>
-      <w:r>
-        <w:rPr>
-          <w:sz w:val="20"/>
-          <w:szCs w:val="20"/>
-        </w:rPr>
-        <w:t>DMCategoriaContenido.java</w:t>
-      </w:r>
-    </w:p>
-    <w:p>
-      <w:pPr>
-        <w:pStyle w:val="Ttulo7"/>
-        <w:rPr>
-          <w:rFonts w:eastAsia="Times New Roman"/>
-        </w:rPr>
-      </w:pPr>
-      <w:bookmarkStart w:id="139" w:name="_Toc370315664"/>
-      <w:r>
-        <w:rPr>
-          <w:rFonts w:eastAsia="Times New Roman"/>
-        </w:rPr>
-        <w:t>usuario</w:t>
-      </w:r>
-      <w:bookmarkEnd w:id="139"/>
     </w:p>
     <w:p>
       <w:pPr>
@@ -29896,7 +29872,7 @@
           <w:i w:val="0"/>
         </w:rPr>
       </w:pPr>
-      <w:bookmarkStart w:id="140" w:name="_Toc370315665"/>
+      <w:bookmarkStart w:id="139" w:name="_Toc370315665"/>
       <w:r>
         <w:rPr>
           <w:rFonts w:eastAsia="Times New Roman"/>
@@ -29906,7 +29882,7 @@
         <w:lastRenderedPageBreak/>
         <w:t>Persistencia de datos en sistema de archivos</w:t>
       </w:r>
-      <w:bookmarkEnd w:id="140"/>
+      <w:bookmarkEnd w:id="139"/>
     </w:p>
     <w:p/>
     <w:p>
@@ -30088,21 +30064,32 @@
       <w:pPr>
         <w:pStyle w:val="Ttulo3"/>
       </w:pPr>
-      <w:bookmarkStart w:id="141" w:name="_Toc374025632"/>
+      <w:bookmarkStart w:id="140" w:name="_Toc374025632"/>
       <w:r>
         <w:lastRenderedPageBreak/>
         <w:t>El diseño arquitectónico</w:t>
       </w:r>
+      <w:bookmarkEnd w:id="140"/>
+    </w:p>
+    <w:p/>
+    <w:p>
+      <w:pPr>
+        <w:pStyle w:val="Ttulo3"/>
+      </w:pPr>
+      <w:bookmarkStart w:id="141" w:name="_Toc374025633"/>
+      <w:r>
+        <w:t>El diseño de interfaz de usuario</w:t>
+      </w:r>
       <w:bookmarkEnd w:id="141"/>
     </w:p>
     <w:p/>
     <w:p>
       <w:pPr>
-        <w:pStyle w:val="Ttulo3"/>
-      </w:pPr>
-      <w:bookmarkStart w:id="142" w:name="_Toc374025633"/>
-      <w:r>
-        <w:t>El diseño de interfaz de usuario</w:t>
+        <w:pStyle w:val="Ttulo2"/>
+      </w:pPr>
+      <w:bookmarkStart w:id="142" w:name="_Toc374025634"/>
+      <w:r>
+        <w:t>Etapa de Implementación</w:t>
       </w:r>
       <w:bookmarkEnd w:id="142"/>
     </w:p>
@@ -30111,21 +30098,781 @@
       <w:pPr>
         <w:pStyle w:val="Ttulo2"/>
       </w:pPr>
-      <w:bookmarkStart w:id="143" w:name="_Toc374025634"/>
-      <w:r>
-        <w:t>Etapa de Implementación</w:t>
-      </w:r>
+      <w:r>
+        <w:t>Desarrollo del proyecto</w:t>
+      </w:r>
+    </w:p>
+    <w:p/>
+    <w:p>
+      <w:pPr>
+        <w:rPr>
+          <w:sz w:val="20"/>
+          <w:szCs w:val="20"/>
+        </w:rPr>
+      </w:pPr>
+      <w:r>
+        <w:rPr>
+          <w:sz w:val="20"/>
+          <w:szCs w:val="20"/>
+        </w:rPr>
+        <w:t>En esta sección se detalla la planificación realizada para llevar a cabo el desarrollo del proyecto. Se presentara un diagrama de Gantt con los días en los cuales se planifico dedicar tiempo a cada caso de uso a implementar y un resumen de horas de implementación por cada módulo.</w:t>
+      </w:r>
+    </w:p>
+    <w:p>
+      <w:pPr>
+        <w:rPr>
+          <w:sz w:val="20"/>
+          <w:szCs w:val="20"/>
+        </w:rPr>
+      </w:pPr>
+      <w:r>
+        <w:rPr>
+          <w:sz w:val="20"/>
+          <w:szCs w:val="20"/>
+        </w:rPr>
+        <w:t>La metodología utilizada para realizar el desarrollo se realizó partiendo desde la lógica necesaria de</w:t>
+      </w:r>
+      <w:r>
+        <w:rPr>
+          <w:sz w:val="20"/>
+          <w:szCs w:val="20"/>
+        </w:rPr>
+        <w:t>l</w:t>
+      </w:r>
+      <w:r>
+        <w:rPr>
+          <w:sz w:val="20"/>
+          <w:szCs w:val="20"/>
+        </w:rPr>
+        <w:t xml:space="preserve"> servidor de datos, presentación de los datos desde la interfaz web y presentación  desde el móvil. En base a esto </w:t>
+      </w:r>
+      <w:r>
+        <w:rPr>
+          <w:sz w:val="20"/>
+          <w:szCs w:val="20"/>
+        </w:rPr>
+        <w:t>surge el siguiente diagrama.</w:t>
+      </w:r>
+    </w:p>
+    <w:p>
+      <w:pPr>
+        <w:rPr>
+          <w:sz w:val="20"/>
+          <w:szCs w:val="20"/>
+        </w:rPr>
+      </w:pPr>
+    </w:p>
+    <w:p>
+      <w:r>
+        <w:rPr>
+          <w:noProof/>
+          <w:lang w:eastAsia="es-UY"/>
+        </w:rPr>
+        <w:drawing>
+          <wp:inline distT="0" distB="0" distL="0" distR="0">
+            <wp:extent cx="5400675" cy="3454400"/>
+            <wp:effectExtent l="0" t="0" r="0" b="0"/>
+            <wp:docPr id="9" name="0 Imagen"/>
+            <wp:cNvGraphicFramePr>
+              <a:graphicFrameLocks xmlns:a="http://schemas.openxmlformats.org/drawingml/2006/main" noChangeAspect="1"/>
+            </wp:cNvGraphicFramePr>
+            <a:graphic xmlns:a="http://schemas.openxmlformats.org/drawingml/2006/main">
+              <a:graphicData uri="http://schemas.openxmlformats.org/drawingml/2006/picture">
+                <pic:pic xmlns:pic="http://schemas.openxmlformats.org/drawingml/2006/picture">
+                  <pic:nvPicPr>
+                    <pic:cNvPr id="0" name="Proyecto Marketplace Final.png"/>
+                    <pic:cNvPicPr/>
+                  </pic:nvPicPr>
+                  <pic:blipFill>
+                    <a:blip r:embed="rId34">
+                      <a:extLst>
+                        <a:ext uri="{28A0092B-C50C-407E-A947-70E740481C1C}">
+                          <a14:useLocalDpi xmlns:a14="http://schemas.microsoft.com/office/drawing/2010/main" val="0"/>
+                        </a:ext>
+                      </a:extLst>
+                    </a:blip>
+                    <a:stretch>
+                      <a:fillRect/>
+                    </a:stretch>
+                  </pic:blipFill>
+                  <pic:spPr>
+                    <a:xfrm>
+                      <a:off x="0" y="0"/>
+                      <a:ext cx="5400675" cy="3454400"/>
+                    </a:xfrm>
+                    <a:prstGeom prst="rect">
+                      <a:avLst/>
+                    </a:prstGeom>
+                  </pic:spPr>
+                </pic:pic>
+              </a:graphicData>
+            </a:graphic>
+          </wp:inline>
+        </w:drawing>
+      </w:r>
+    </w:p>
+    <w:p>
+      <w:pPr>
+        <w:pStyle w:val="Epgrafe"/>
+        <w:jc w:val="center"/>
+        <w:rPr>
+          <w:b w:val="0"/>
+          <w:color w:val="auto"/>
+          <w:u w:val="single"/>
+          <w:lang w:val="es-UY"/>
+        </w:rPr>
+      </w:pPr>
+      <w:r>
+        <w:rPr>
+          <w:color w:val="auto"/>
+          <w:lang w:val="es-UY"/>
+        </w:rPr>
+        <w:t>Imagen</w:t>
+      </w:r>
+      <w:r>
+        <w:rPr>
+          <w:color w:val="auto"/>
+          <w:lang w:val="es-UY"/>
+        </w:rPr>
+        <w:t xml:space="preserve"> xx</w:t>
+      </w:r>
+      <w:r>
+        <w:rPr>
+          <w:color w:val="auto"/>
+          <w:lang w:val="es-UY"/>
+        </w:rPr>
+        <w:t xml:space="preserve">: </w:t>
+      </w:r>
+      <w:r>
+        <w:rPr>
+          <w:color w:val="auto"/>
+          <w:lang w:val="es-UY"/>
+        </w:rPr>
+        <w:t>Diagrama de Gantt desarrollo del proyecto.</w:t>
+      </w:r>
+    </w:p>
+    <w:p>
+      <w:pPr>
+        <w:rPr>
+          <w:sz w:val="20"/>
+          <w:szCs w:val="20"/>
+        </w:rPr>
+      </w:pPr>
+    </w:p>
+    <w:p>
+      <w:pPr>
+        <w:rPr>
+          <w:sz w:val="20"/>
+          <w:szCs w:val="20"/>
+        </w:rPr>
+      </w:pPr>
+    </w:p>
+    <w:p>
+      <w:pPr>
+        <w:rPr>
+          <w:sz w:val="20"/>
+          <w:szCs w:val="20"/>
+        </w:rPr>
+      </w:pPr>
+      <w:r>
+        <w:rPr>
+          <w:sz w:val="20"/>
+          <w:szCs w:val="20"/>
+        </w:rPr>
+        <w:lastRenderedPageBreak/>
+        <w:t>Durante la implementación del proyecto se realizó un registro de horas dedicadas por tarea, de donde se obtuvieron los siguientes resultados:</w:t>
+      </w:r>
+    </w:p>
+    <w:p>
+      <w:pPr>
+        <w:jc w:val="center"/>
+      </w:pPr>
+      <w:r>
+        <w:rPr>
+          <w:noProof/>
+          <w:lang w:eastAsia="es-UY"/>
+        </w:rPr>
+        <w:drawing>
+          <wp:inline distT="0" distB="0" distL="0" distR="0">
+            <wp:extent cx="4484370" cy="2706370"/>
+            <wp:effectExtent l="0" t="0" r="0" b="0"/>
+            <wp:docPr id="22" name="Imagen 22"/>
+            <wp:cNvGraphicFramePr>
+              <a:graphicFrameLocks xmlns:a="http://schemas.openxmlformats.org/drawingml/2006/main" noChangeAspect="1"/>
+            </wp:cNvGraphicFramePr>
+            <a:graphic xmlns:a="http://schemas.openxmlformats.org/drawingml/2006/main">
+              <a:graphicData uri="http://schemas.openxmlformats.org/drawingml/2006/picture">
+                <pic:pic xmlns:pic="http://schemas.openxmlformats.org/drawingml/2006/picture">
+                  <pic:nvPicPr>
+                    <pic:cNvPr id="0" name="Picture 5"/>
+                    <pic:cNvPicPr>
+                      <a:picLocks noChangeAspect="1" noChangeArrowheads="1"/>
+                    </pic:cNvPicPr>
+                  </pic:nvPicPr>
+                  <pic:blipFill>
+                    <a:blip r:embed="rId35" cstate="print">
+                      <a:extLst>
+                        <a:ext uri="{28A0092B-C50C-407E-A947-70E740481C1C}">
+                          <a14:useLocalDpi xmlns:a14="http://schemas.microsoft.com/office/drawing/2010/main" val="0"/>
+                        </a:ext>
+                      </a:extLst>
+                    </a:blip>
+                    <a:srcRect/>
+                    <a:stretch>
+                      <a:fillRect/>
+                    </a:stretch>
+                  </pic:blipFill>
+                  <pic:spPr bwMode="auto">
+                    <a:xfrm>
+                      <a:off x="0" y="0"/>
+                      <a:ext cx="4484370" cy="2706370"/>
+                    </a:xfrm>
+                    <a:prstGeom prst="rect">
+                      <a:avLst/>
+                    </a:prstGeom>
+                    <a:noFill/>
+                    <a:ln>
+                      <a:noFill/>
+                    </a:ln>
+                  </pic:spPr>
+                </pic:pic>
+              </a:graphicData>
+            </a:graphic>
+          </wp:inline>
+        </w:drawing>
+      </w:r>
+    </w:p>
+    <w:p>
+      <w:pPr>
+        <w:pStyle w:val="Epgrafe"/>
+        <w:jc w:val="center"/>
+        <w:rPr>
+          <w:color w:val="auto"/>
+          <w:lang w:val="es-UY"/>
+        </w:rPr>
+      </w:pPr>
+      <w:r>
+        <w:rPr>
+          <w:color w:val="auto"/>
+          <w:lang w:val="es-UY"/>
+        </w:rPr>
+        <w:t>Imagen</w:t>
+      </w:r>
+      <w:r>
+        <w:rPr>
+          <w:color w:val="auto"/>
+          <w:lang w:val="es-UY"/>
+        </w:rPr>
+        <w:t xml:space="preserve"> xx</w:t>
+      </w:r>
+      <w:r>
+        <w:rPr>
+          <w:color w:val="auto"/>
+          <w:lang w:val="es-UY"/>
+        </w:rPr>
+        <w:t xml:space="preserve">: </w:t>
+      </w:r>
+      <w:r>
+        <w:rPr>
+          <w:color w:val="auto"/>
+          <w:lang w:val="es-UY"/>
+        </w:rPr>
+        <w:t>Porcentaje de tiempo por modulo.</w:t>
+      </w:r>
+    </w:p>
+    <w:p>
+      <w:pPr>
+        <w:rPr>
+          <w:sz w:val="20"/>
+          <w:szCs w:val="20"/>
+        </w:rPr>
+      </w:pPr>
+      <w:r>
+        <w:rPr>
+          <w:sz w:val="20"/>
+          <w:szCs w:val="20"/>
+        </w:rPr>
+        <w:t xml:space="preserve">En el grafico anterior </w:t>
+      </w:r>
+      <w:r>
+        <w:rPr>
+          <w:sz w:val="20"/>
+          <w:szCs w:val="20"/>
+        </w:rPr>
+        <w:t>permite visualizar</w:t>
+      </w:r>
+      <w:r>
+        <w:rPr>
+          <w:sz w:val="20"/>
+          <w:szCs w:val="20"/>
+        </w:rPr>
+        <w:t xml:space="preserve"> el porcentaje tiempo que nos costó desarrollar las funcionalidades explicitadas anteriormente en cada módulo. </w:t>
+      </w:r>
+      <w:r>
+        <w:rPr>
+          <w:sz w:val="20"/>
+          <w:szCs w:val="20"/>
+        </w:rPr>
+        <w:t>A continuación se presenta un nuevo gráfico con un resumen de las horas por módulo.</w:t>
+      </w:r>
+    </w:p>
+    <w:p>
+      <w:pPr>
+        <w:jc w:val="center"/>
+        <w:rPr>
+          <w:sz w:val="20"/>
+          <w:szCs w:val="20"/>
+        </w:rPr>
+      </w:pPr>
+      <w:r>
+        <w:rPr>
+          <w:noProof/>
+          <w:sz w:val="20"/>
+          <w:szCs w:val="20"/>
+          <w:lang w:eastAsia="es-UY"/>
+        </w:rPr>
+        <w:drawing>
+          <wp:inline distT="0" distB="0" distL="0" distR="0">
+            <wp:extent cx="4582795" cy="2743200"/>
+            <wp:effectExtent l="0" t="0" r="0" b="0"/>
+            <wp:docPr id="19" name="Imagen 19"/>
+            <wp:cNvGraphicFramePr>
+              <a:graphicFrameLocks xmlns:a="http://schemas.openxmlformats.org/drawingml/2006/main" noChangeAspect="1"/>
+            </wp:cNvGraphicFramePr>
+            <a:graphic xmlns:a="http://schemas.openxmlformats.org/drawingml/2006/main">
+              <a:graphicData uri="http://schemas.openxmlformats.org/drawingml/2006/picture">
+                <pic:pic xmlns:pic="http://schemas.openxmlformats.org/drawingml/2006/picture">
+                  <pic:nvPicPr>
+                    <pic:cNvPr id="0" name="Picture 4"/>
+                    <pic:cNvPicPr>
+                      <a:picLocks noChangeAspect="1" noChangeArrowheads="1"/>
+                    </pic:cNvPicPr>
+                  </pic:nvPicPr>
+                  <pic:blipFill>
+                    <a:blip r:embed="rId36" cstate="print">
+                      <a:extLst>
+                        <a:ext uri="{28A0092B-C50C-407E-A947-70E740481C1C}">
+                          <a14:useLocalDpi xmlns:a14="http://schemas.microsoft.com/office/drawing/2010/main" val="0"/>
+                        </a:ext>
+                      </a:extLst>
+                    </a:blip>
+                    <a:srcRect/>
+                    <a:stretch>
+                      <a:fillRect/>
+                    </a:stretch>
+                  </pic:blipFill>
+                  <pic:spPr bwMode="auto">
+                    <a:xfrm>
+                      <a:off x="0" y="0"/>
+                      <a:ext cx="4582795" cy="2743200"/>
+                    </a:xfrm>
+                    <a:prstGeom prst="rect">
+                      <a:avLst/>
+                    </a:prstGeom>
+                    <a:noFill/>
+                    <a:ln>
+                      <a:noFill/>
+                    </a:ln>
+                  </pic:spPr>
+                </pic:pic>
+              </a:graphicData>
+            </a:graphic>
+          </wp:inline>
+        </w:drawing>
+      </w:r>
+    </w:p>
+    <w:p>
+      <w:pPr>
+        <w:pStyle w:val="Epgrafe"/>
+        <w:jc w:val="center"/>
+        <w:rPr>
+          <w:color w:val="auto"/>
+          <w:lang w:val="es-UY"/>
+        </w:rPr>
+      </w:pPr>
+      <w:r>
+        <w:rPr>
+          <w:color w:val="auto"/>
+          <w:lang w:val="es-UY"/>
+        </w:rPr>
+        <w:t>Imagen</w:t>
+      </w:r>
+      <w:r>
+        <w:rPr>
+          <w:color w:val="auto"/>
+          <w:lang w:val="es-UY"/>
+        </w:rPr>
+        <w:t xml:space="preserve"> xx</w:t>
+      </w:r>
+      <w:r>
+        <w:rPr>
+          <w:color w:val="auto"/>
+          <w:lang w:val="es-UY"/>
+        </w:rPr>
+        <w:t xml:space="preserve">: </w:t>
+      </w:r>
+      <w:r>
+        <w:rPr>
+          <w:color w:val="auto"/>
+          <w:lang w:val="es-UY"/>
+        </w:rPr>
+        <w:t>Cantidad</w:t>
+      </w:r>
+      <w:r>
+        <w:rPr>
+          <w:color w:val="auto"/>
+          <w:lang w:val="es-UY"/>
+        </w:rPr>
+        <w:t xml:space="preserve"> de </w:t>
+      </w:r>
+      <w:r>
+        <w:rPr>
+          <w:color w:val="auto"/>
+          <w:lang w:val="es-UY"/>
+        </w:rPr>
+        <w:t>horas</w:t>
+      </w:r>
+      <w:r>
+        <w:rPr>
+          <w:color w:val="auto"/>
+          <w:lang w:val="es-UY"/>
+        </w:rPr>
+        <w:t xml:space="preserve"> por modulo.</w:t>
+      </w:r>
+    </w:p>
+    <w:p>
+      <w:pPr>
+        <w:rPr>
+          <w:sz w:val="20"/>
+          <w:szCs w:val="20"/>
+        </w:rPr>
+      </w:pPr>
+      <w:r>
+        <w:rPr>
+          <w:sz w:val="20"/>
+          <w:szCs w:val="20"/>
+        </w:rPr>
+        <w:tab/>
+      </w:r>
+      <w:r>
+        <w:rPr>
+          <w:sz w:val="20"/>
+          <w:szCs w:val="20"/>
+        </w:rPr>
+        <w:t>En el grafico anterior podemos visualizar la cantidad de horas que insumió el desarrollo de cada aplicación. El total del coste de horas fue de 480 horas incluyendo los tres módulos.</w:t>
+      </w:r>
+      <w:r>
+        <w:rPr>
+          <w:sz w:val="20"/>
+          <w:szCs w:val="20"/>
+        </w:rPr>
+        <w:t xml:space="preserve"> Visto en detalle el resumen horario en implementación continuamos con las demás actividades que fueron desarrolladas en el transcurso del proyecto.</w:t>
+      </w:r>
+    </w:p>
+    <w:p>
+      <w:pPr>
+        <w:jc w:val="center"/>
+        <w:rPr>
+          <w:sz w:val="20"/>
+          <w:szCs w:val="20"/>
+        </w:rPr>
+      </w:pPr>
+      <w:r>
+        <w:rPr>
+          <w:noProof/>
+          <w:sz w:val="20"/>
+          <w:szCs w:val="20"/>
+          <w:lang w:eastAsia="es-UY"/>
+        </w:rPr>
+        <w:lastRenderedPageBreak/>
+        <w:drawing>
+          <wp:inline distT="0" distB="0" distL="0" distR="0">
+            <wp:extent cx="1894840" cy="1346200"/>
+            <wp:effectExtent l="0" t="0" r="0" b="0"/>
+            <wp:docPr id="24" name="Imagen 24"/>
+            <wp:cNvGraphicFramePr>
+              <a:graphicFrameLocks xmlns:a="http://schemas.openxmlformats.org/drawingml/2006/main" noChangeAspect="1"/>
+            </wp:cNvGraphicFramePr>
+            <a:graphic xmlns:a="http://schemas.openxmlformats.org/drawingml/2006/main">
+              <a:graphicData uri="http://schemas.openxmlformats.org/drawingml/2006/picture">
+                <pic:pic xmlns:pic="http://schemas.openxmlformats.org/drawingml/2006/picture">
+                  <pic:nvPicPr>
+                    <pic:cNvPr id="0" name="Picture 7"/>
+                    <pic:cNvPicPr>
+                      <a:picLocks noChangeAspect="1" noChangeArrowheads="1"/>
+                    </pic:cNvPicPr>
+                  </pic:nvPicPr>
+                  <pic:blipFill>
+                    <a:blip r:embed="rId37">
+                      <a:extLst>
+                        <a:ext uri="{28A0092B-C50C-407E-A947-70E740481C1C}">
+                          <a14:useLocalDpi xmlns:a14="http://schemas.microsoft.com/office/drawing/2010/main" val="0"/>
+                        </a:ext>
+                      </a:extLst>
+                    </a:blip>
+                    <a:srcRect/>
+                    <a:stretch>
+                      <a:fillRect/>
+                    </a:stretch>
+                  </pic:blipFill>
+                  <pic:spPr bwMode="auto">
+                    <a:xfrm>
+                      <a:off x="0" y="0"/>
+                      <a:ext cx="1894840" cy="1346200"/>
+                    </a:xfrm>
+                    <a:prstGeom prst="rect">
+                      <a:avLst/>
+                    </a:prstGeom>
+                    <a:noFill/>
+                    <a:ln>
+                      <a:noFill/>
+                    </a:ln>
+                  </pic:spPr>
+                </pic:pic>
+              </a:graphicData>
+            </a:graphic>
+          </wp:inline>
+        </w:drawing>
+      </w:r>
+    </w:p>
+    <w:p>
+      <w:pPr>
+        <w:pStyle w:val="Epgrafe"/>
+        <w:jc w:val="center"/>
+        <w:rPr>
+          <w:color w:val="auto"/>
+          <w:lang w:val="es-UY"/>
+        </w:rPr>
+      </w:pPr>
+      <w:r>
+        <w:rPr>
+          <w:color w:val="auto"/>
+          <w:lang w:val="es-UY"/>
+        </w:rPr>
+        <w:t>Imagen</w:t>
+      </w:r>
+      <w:r>
+        <w:rPr>
+          <w:color w:val="auto"/>
+          <w:lang w:val="es-UY"/>
+        </w:rPr>
+        <w:t xml:space="preserve"> xx</w:t>
+      </w:r>
+      <w:r>
+        <w:rPr>
+          <w:color w:val="auto"/>
+          <w:lang w:val="es-UY"/>
+        </w:rPr>
+        <w:t xml:space="preserve">: </w:t>
+      </w:r>
+      <w:r>
+        <w:rPr>
+          <w:color w:val="auto"/>
+          <w:lang w:val="es-UY"/>
+        </w:rPr>
+        <w:t>Cantidad de horas por actividad.</w:t>
+      </w:r>
+    </w:p>
+    <w:p>
+      <w:pPr>
+        <w:jc w:val="center"/>
+        <w:rPr>
+          <w:sz w:val="20"/>
+          <w:szCs w:val="20"/>
+        </w:rPr>
+      </w:pPr>
+    </w:p>
+    <w:p>
+      <w:pPr>
+        <w:jc w:val="center"/>
+        <w:rPr>
+          <w:sz w:val="20"/>
+          <w:szCs w:val="20"/>
+        </w:rPr>
+      </w:pPr>
+      <w:r>
+        <w:rPr>
+          <w:noProof/>
+          <w:sz w:val="20"/>
+          <w:szCs w:val="20"/>
+          <w:lang w:eastAsia="es-UY"/>
+        </w:rPr>
+        <w:drawing>
+          <wp:inline distT="0" distB="0" distL="0" distR="0">
+            <wp:extent cx="4424567" cy="2756271"/>
+            <wp:effectExtent l="0" t="0" r="0" b="0"/>
+            <wp:docPr id="26" name="Imagen 26"/>
+            <wp:cNvGraphicFramePr>
+              <a:graphicFrameLocks xmlns:a="http://schemas.openxmlformats.org/drawingml/2006/main" noChangeAspect="1"/>
+            </wp:cNvGraphicFramePr>
+            <a:graphic xmlns:a="http://schemas.openxmlformats.org/drawingml/2006/main">
+              <a:graphicData uri="http://schemas.openxmlformats.org/drawingml/2006/picture">
+                <pic:pic xmlns:pic="http://schemas.openxmlformats.org/drawingml/2006/picture">
+                  <pic:nvPicPr>
+                    <pic:cNvPr id="0" name="Picture 8"/>
+                    <pic:cNvPicPr>
+                      <a:picLocks noChangeAspect="1" noChangeArrowheads="1"/>
+                    </pic:cNvPicPr>
+                  </pic:nvPicPr>
+                  <pic:blipFill>
+                    <a:blip r:embed="rId38" cstate="print">
+                      <a:extLst>
+                        <a:ext uri="{28A0092B-C50C-407E-A947-70E740481C1C}">
+                          <a14:useLocalDpi xmlns:a14="http://schemas.microsoft.com/office/drawing/2010/main" val="0"/>
+                        </a:ext>
+                      </a:extLst>
+                    </a:blip>
+                    <a:srcRect/>
+                    <a:stretch>
+                      <a:fillRect/>
+                    </a:stretch>
+                  </pic:blipFill>
+                  <pic:spPr bwMode="auto">
+                    <a:xfrm>
+                      <a:off x="0" y="0"/>
+                      <a:ext cx="4426254" cy="2757322"/>
+                    </a:xfrm>
+                    <a:prstGeom prst="rect">
+                      <a:avLst/>
+                    </a:prstGeom>
+                    <a:noFill/>
+                    <a:ln>
+                      <a:noFill/>
+                    </a:ln>
+                  </pic:spPr>
+                </pic:pic>
+              </a:graphicData>
+            </a:graphic>
+          </wp:inline>
+        </w:drawing>
+      </w:r>
+    </w:p>
+    <w:p>
+      <w:pPr>
+        <w:pStyle w:val="Epgrafe"/>
+        <w:jc w:val="center"/>
+        <w:rPr>
+          <w:color w:val="auto"/>
+          <w:lang w:val="es-UY"/>
+        </w:rPr>
+      </w:pPr>
+      <w:r>
+        <w:rPr>
+          <w:color w:val="auto"/>
+          <w:lang w:val="es-UY"/>
+        </w:rPr>
+        <w:t>Imagen</w:t>
+      </w:r>
+      <w:r>
+        <w:rPr>
+          <w:color w:val="auto"/>
+          <w:lang w:val="es-UY"/>
+        </w:rPr>
+        <w:t xml:space="preserve"> xx</w:t>
+      </w:r>
+      <w:r>
+        <w:rPr>
+          <w:color w:val="auto"/>
+          <w:lang w:val="es-UY"/>
+        </w:rPr>
+        <w:t xml:space="preserve">: </w:t>
+      </w:r>
+      <w:r>
+        <w:rPr>
+          <w:color w:val="auto"/>
+          <w:lang w:val="es-UY"/>
+        </w:rPr>
+        <w:t>Gráfico porcentaje de horas por actividades</w:t>
+      </w:r>
+      <w:r>
+        <w:rPr>
+          <w:color w:val="auto"/>
+          <w:lang w:val="es-UY"/>
+        </w:rPr>
+        <w:t>.</w:t>
+      </w:r>
+    </w:p>
+    <w:p>
+      <w:pPr>
+        <w:rPr>
+          <w:lang w:eastAsia="es-ES"/>
+        </w:rPr>
+      </w:pPr>
+      <w:r>
+        <w:rPr>
+          <w:lang w:eastAsia="es-ES"/>
+        </w:rPr>
+        <w:t>Analizando los gráficos presentados anteriormente se puede notar claramente que las tareas que insumieron mayor tiempo y dedicación fueron las de investigar, documentar, coordinar y no la implementación del proyecto. Casi un 60 % del tiempo de la duración del proyecto fue utilizado en otras actividades que no fueron tareas de codificación del programa y utilización de la tecnología.</w:t>
+      </w:r>
+      <w:r>
+        <w:rPr>
+          <w:lang w:eastAsia="es-ES"/>
+        </w:rPr>
+        <w:t xml:space="preserve"> </w:t>
+      </w:r>
+    </w:p>
+    <w:p>
+      <w:pPr>
+        <w:rPr>
+          <w:lang w:eastAsia="es-ES"/>
+        </w:rPr>
+      </w:pPr>
+      <w:r>
+        <w:rPr>
+          <w:lang w:eastAsia="es-ES"/>
+        </w:rPr>
+        <w:t xml:space="preserve">En cuanto a la planificación fue modificada durante el desenlace del proyecto debido a problemas que fueron surgiendo como utilización del repositorio </w:t>
+      </w:r>
+      <w:proofErr w:type="spellStart"/>
+      <w:r>
+        <w:rPr>
+          <w:lang w:eastAsia="es-ES"/>
+        </w:rPr>
+        <w:t>svn</w:t>
+      </w:r>
+      <w:proofErr w:type="spellEnd"/>
+      <w:r>
+        <w:rPr>
+          <w:lang w:eastAsia="es-ES"/>
+        </w:rPr>
+        <w:t xml:space="preserve"> </w:t>
+      </w:r>
+      <w:proofErr w:type="spellStart"/>
+      <w:r>
+        <w:rPr>
+          <w:lang w:eastAsia="es-ES"/>
+        </w:rPr>
+        <w:t>GitHub</w:t>
+      </w:r>
+      <w:proofErr w:type="spellEnd"/>
+      <w:r>
+        <w:rPr>
+          <w:lang w:eastAsia="es-ES"/>
+        </w:rPr>
+        <w:t xml:space="preserve">, problemas técnicos que se debieron resolver, inconvenientes laborales, inconvenientes personales entre otros. </w:t>
+      </w:r>
+      <w:bookmarkStart w:id="143" w:name="_GoBack"/>
       <w:bookmarkEnd w:id="143"/>
     </w:p>
     <w:p>
       <w:pPr>
-        <w:pStyle w:val="Ttulo2"/>
-      </w:pPr>
-      <w:bookmarkStart w:id="144" w:name="_Toc374025635"/>
-      <w:r>
-        <w:t>Etapa de testeo</w:t>
-      </w:r>
-      <w:bookmarkEnd w:id="144"/>
+        <w:rPr>
+          <w:lang w:eastAsia="es-ES"/>
+        </w:rPr>
+      </w:pPr>
+    </w:p>
+    <w:p>
+      <w:pPr>
+        <w:rPr>
+          <w:sz w:val="20"/>
+          <w:szCs w:val="20"/>
+        </w:rPr>
+      </w:pPr>
+    </w:p>
+    <w:p>
+      <w:pPr>
+        <w:jc w:val="center"/>
+      </w:pPr>
     </w:p>
     <w:p>
       <w:pPr>
@@ -30138,22 +30885,19 @@
           <w:szCs w:val="28"/>
         </w:rPr>
       </w:pPr>
-      <w:r>
-        <w:br w:type="page"/>
-      </w:r>
     </w:p>
     <w:p/>
     <w:p>
       <w:pPr>
         <w:pStyle w:val="Ttulo1"/>
       </w:pPr>
-      <w:bookmarkStart w:id="145" w:name="_Toc366690022"/>
-      <w:bookmarkStart w:id="146" w:name="_Toc374025636"/>
+      <w:bookmarkStart w:id="144" w:name="_Toc366690022"/>
+      <w:bookmarkStart w:id="145" w:name="_Toc374025636"/>
       <w:r>
         <w:t>Glosario</w:t>
       </w:r>
+      <w:bookmarkEnd w:id="144"/>
       <w:bookmarkEnd w:id="145"/>
-      <w:bookmarkEnd w:id="146"/>
     </w:p>
     <w:p/>
     <w:p>
@@ -30165,7 +30909,7 @@
           <w:shd w:val="clear" w:color="auto" w:fill="FFFFFF"/>
         </w:rPr>
       </w:pPr>
-      <w:bookmarkStart w:id="147" w:name="cd_def"/>
+      <w:bookmarkStart w:id="146" w:name="cd_def"/>
       <w:r>
         <w:rPr>
           <w:rFonts w:cstheme="minorHAnsi"/>
@@ -30194,7 +30938,7 @@
         </w:rPr>
         <w:t> </w:t>
       </w:r>
-      <w:hyperlink r:id="rId34" w:tooltip="Disco óptico" w:history="1">
+      <w:hyperlink r:id="rId39" w:tooltip="Disco óptico" w:history="1">
         <w:r>
           <w:rPr>
             <w:rStyle w:val="Hipervnculo"/>
@@ -30227,7 +30971,7 @@
         </w:rPr>
         <w:t>utilizado para almacenar cualquier tipo de información (</w:t>
       </w:r>
-      <w:hyperlink r:id="rId35" w:tooltip="Audio" w:history="1">
+      <w:hyperlink r:id="rId40" w:tooltip="Audio" w:history="1">
         <w:r>
           <w:rPr>
             <w:rStyle w:val="Hipervnculo"/>
@@ -30260,7 +31004,7 @@
         </w:rPr>
         <w:t> </w:t>
       </w:r>
-      <w:hyperlink r:id="rId36" w:tooltip="Vídeo" w:history="1">
+      <w:hyperlink r:id="rId41" w:tooltip="Vídeo" w:history="1">
         <w:r>
           <w:rPr>
             <w:rStyle w:val="Hipervnculo"/>
@@ -30292,8 +31036,8 @@
           <w:szCs w:val="20"/>
         </w:rPr>
       </w:pPr>
-      <w:bookmarkStart w:id="148" w:name="dvd_def"/>
-      <w:bookmarkEnd w:id="147"/>
+      <w:bookmarkStart w:id="147" w:name="dvd_def"/>
+      <w:bookmarkEnd w:id="146"/>
       <w:r>
         <w:rPr>
           <w:rFonts w:cstheme="minorHAnsi"/>
@@ -30314,7 +31058,7 @@
         </w:rPr>
         <w:t> </w:t>
       </w:r>
-      <w:hyperlink r:id="rId37" w:tooltip="Disco compacto" w:history="1">
+      <w:hyperlink r:id="rId42" w:tooltip="Disco compacto" w:history="1">
         <w:r>
           <w:rPr>
             <w:rStyle w:val="Hipervnculo"/>
@@ -30357,7 +31101,7 @@
         </w:rPr>
         <w:t> </w:t>
       </w:r>
-      <w:hyperlink r:id="rId38" w:tooltip="Almacenamiento de datos" w:history="1">
+      <w:hyperlink r:id="rId43" w:tooltip="Almacenamiento de datos" w:history="1">
         <w:r>
           <w:rPr>
             <w:rStyle w:val="Hipervnculo"/>
@@ -30399,8 +31143,8 @@
           <w:szCs w:val="20"/>
         </w:rPr>
       </w:pPr>
-      <w:bookmarkStart w:id="149" w:name="gps_def"/>
-      <w:bookmarkEnd w:id="148"/>
+      <w:bookmarkStart w:id="148" w:name="gps_def"/>
+      <w:bookmarkEnd w:id="147"/>
       <w:r>
         <w:rPr>
           <w:b/>
@@ -30409,7 +31153,7 @@
         </w:rPr>
         <w:t xml:space="preserve">GPS: </w:t>
       </w:r>
-      <w:hyperlink r:id="rId39" w:tooltip="Sistema global de navegación por satélite" w:history="1">
+      <w:hyperlink r:id="rId44" w:tooltip="Sistema global de navegación por satélite" w:history="1">
         <w:r>
           <w:rPr>
             <w:rStyle w:val="Hipervnculo"/>
@@ -30452,7 +31196,7 @@
         </w:rPr>
         <w:t> </w:t>
       </w:r>
-      <w:hyperlink r:id="rId40" w:tooltip="Posición" w:history="1">
+      <w:hyperlink r:id="rId45" w:tooltip="Posición" w:history="1">
         <w:r>
           <w:rPr>
             <w:rStyle w:val="Hipervnculo"/>
@@ -30496,8 +31240,8 @@
           <w:shd w:val="clear" w:color="auto" w:fill="FFFFFF"/>
         </w:rPr>
       </w:pPr>
-      <w:bookmarkStart w:id="150" w:name="sms_def"/>
-      <w:bookmarkEnd w:id="149"/>
+      <w:bookmarkStart w:id="149" w:name="sms_def"/>
+      <w:bookmarkEnd w:id="148"/>
       <w:r>
         <w:rPr>
           <w:b/>
@@ -30564,7 +31308,7 @@
           <w:shd w:val="clear" w:color="auto" w:fill="FFFFFF"/>
         </w:rPr>
       </w:pPr>
-      <w:bookmarkStart w:id="151" w:name="ebook_def"/>
+      <w:bookmarkStart w:id="150" w:name="ebook_def"/>
       <w:r>
         <w:rPr>
           <w:rFonts w:cstheme="minorHAnsi"/>
@@ -30753,7 +31497,7 @@
         </w:rPr>
         <w:t xml:space="preserve">, es una versión </w:t>
       </w:r>
-      <w:hyperlink r:id="rId41" w:tooltip="Electrónica" w:history="1">
+      <w:hyperlink r:id="rId46" w:tooltip="Electrónica" w:history="1">
         <w:r>
           <w:rPr>
             <w:rStyle w:val="Hipervnculo"/>
@@ -30796,7 +31540,7 @@
         </w:rPr>
         <w:t> </w:t>
       </w:r>
-      <w:hyperlink r:id="rId42" w:tooltip="Sistema digital" w:history="1">
+      <w:hyperlink r:id="rId47" w:tooltip="Sistema digital" w:history="1">
         <w:r>
           <w:rPr>
             <w:rStyle w:val="Hipervnculo"/>
@@ -30839,7 +31583,7 @@
         </w:rPr>
         <w:t> </w:t>
       </w:r>
-      <w:hyperlink r:id="rId43" w:tooltip="Libro" w:history="1">
+      <w:hyperlink r:id="rId48" w:tooltip="Libro" w:history="1">
         <w:r>
           <w:rPr>
             <w:rStyle w:val="Hipervnculo"/>
@@ -30883,8 +31627,8 @@
           <w:shd w:val="clear" w:color="auto" w:fill="FFFFFF"/>
         </w:rPr>
       </w:pPr>
-      <w:bookmarkStart w:id="152" w:name="software_def"/>
-      <w:bookmarkEnd w:id="151"/>
+      <w:bookmarkStart w:id="151" w:name="software_def"/>
+      <w:bookmarkEnd w:id="150"/>
       <w:r>
         <w:rPr>
           <w:rFonts w:cstheme="minorHAnsi"/>
@@ -30927,7 +31671,7 @@
         </w:rPr>
         <w:t> </w:t>
       </w:r>
-      <w:hyperlink r:id="rId44" w:tooltip="Sistema lógico" w:history="1">
+      <w:hyperlink r:id="rId49" w:tooltip="Sistema lógico" w:history="1">
         <w:r>
           <w:rPr>
             <w:rStyle w:val="Hipervnculo"/>
@@ -30972,7 +31716,7 @@
         </w:rPr>
         <w:t> </w:t>
       </w:r>
-      <w:hyperlink r:id="rId45" w:tooltip="Sistema informático" w:history="1">
+      <w:hyperlink r:id="rId50" w:tooltip="Sistema informático" w:history="1">
         <w:r>
           <w:rPr>
             <w:rStyle w:val="Hipervnculo"/>
@@ -31073,7 +31817,7 @@
         </w:rPr>
         <w:t> </w:t>
       </w:r>
-      <w:hyperlink r:id="rId46" w:tooltip="Hardware" w:history="1">
+      <w:hyperlink r:id="rId51" w:tooltip="Hardware" w:history="1">
         <w:r>
           <w:rPr>
             <w:rStyle w:val="Hipervnculo"/>
@@ -31107,8 +31851,8 @@
           <w:shd w:val="clear" w:color="auto" w:fill="FFFFFF"/>
         </w:rPr>
       </w:pPr>
-      <w:bookmarkStart w:id="153" w:name="tablet_def"/>
-      <w:bookmarkEnd w:id="152"/>
+      <w:bookmarkStart w:id="152" w:name="tablet_def"/>
+      <w:bookmarkEnd w:id="151"/>
       <w:r>
         <w:rPr>
           <w:rFonts w:cstheme="minorHAnsi"/>
@@ -31130,7 +31874,7 @@
         </w:rPr>
         <w:t xml:space="preserve">: </w:t>
       </w:r>
-      <w:hyperlink r:id="rId47" w:tooltip="Computadora portátil" w:history="1">
+      <w:hyperlink r:id="rId52" w:tooltip="Computadora portátil" w:history="1">
         <w:r>
           <w:rPr>
             <w:rStyle w:val="Hipervnculo"/>
@@ -31173,7 +31917,7 @@
         </w:rPr>
         <w:t> </w:t>
       </w:r>
-      <w:hyperlink r:id="rId48" w:tooltip="Teléfono inteligente" w:history="1">
+      <w:hyperlink r:id="rId53" w:tooltip="Teléfono inteligente" w:history="1">
         <w:r>
           <w:rPr>
             <w:rStyle w:val="Hipervnculo"/>
@@ -31214,7 +31958,7 @@
         </w:rPr>
         <w:t> </w:t>
       </w:r>
-      <w:hyperlink r:id="rId49" w:tooltip="PDA" w:history="1">
+      <w:hyperlink r:id="rId54" w:tooltip="PDA" w:history="1">
         <w:r>
           <w:rPr>
             <w:rStyle w:val="Hipervnculo"/>
@@ -31237,7 +31981,7 @@
         </w:rPr>
         <w:t xml:space="preserve">, integrado en una </w:t>
       </w:r>
-      <w:hyperlink r:id="rId50" w:tooltip="Pantalla táctil" w:history="1">
+      <w:hyperlink r:id="rId55" w:tooltip="Pantalla táctil" w:history="1">
         <w:r>
           <w:rPr>
             <w:rStyle w:val="Hipervnculo"/>
@@ -31270,7 +32014,7 @@
         </w:rPr>
         <w:t xml:space="preserve">(sencilla o </w:t>
       </w:r>
-      <w:hyperlink r:id="rId51" w:tooltip="Multitáctil" w:history="1">
+      <w:hyperlink r:id="rId56" w:tooltip="Multitáctil" w:history="1">
         <w:r>
           <w:rPr>
             <w:rStyle w:val="Hipervnculo"/>
@@ -31303,7 +32047,7 @@
         </w:rPr>
         <w:t> </w:t>
       </w:r>
-      <w:hyperlink r:id="rId52" w:tooltip="Estilete" w:history="1">
+      <w:hyperlink r:id="rId57" w:tooltip="Estilete" w:history="1">
         <w:r>
           <w:rPr>
             <w:rStyle w:val="Hipervnculo"/>
@@ -31346,7 +32090,7 @@
         </w:rPr>
         <w:t> </w:t>
       </w:r>
-      <w:hyperlink r:id="rId53" w:tooltip="Teclado (informática)" w:history="1">
+      <w:hyperlink r:id="rId58" w:tooltip="Teclado (informática)" w:history="1">
         <w:r>
           <w:rPr>
             <w:rStyle w:val="Hipervnculo"/>
@@ -31387,7 +32131,7 @@
         </w:rPr>
         <w:t> </w:t>
       </w:r>
-      <w:hyperlink r:id="rId54" w:tooltip="Mouse" w:history="1">
+      <w:hyperlink r:id="rId59" w:tooltip="Mouse" w:history="1">
         <w:r>
           <w:rPr>
             <w:rStyle w:val="Hipervnculo"/>
@@ -31420,8 +32164,8 @@
           <w:shd w:val="clear" w:color="auto" w:fill="FFFFFF"/>
         </w:rPr>
       </w:pPr>
-      <w:bookmarkStart w:id="154" w:name="wifi_def"/>
-      <w:bookmarkEnd w:id="153"/>
+      <w:bookmarkStart w:id="153" w:name="wifi_def"/>
+      <w:bookmarkEnd w:id="152"/>
       <w:r>
         <w:rPr>
           <w:rFonts w:cstheme="minorHAnsi"/>
@@ -31452,7 +32196,7 @@
         </w:rPr>
         <w:t xml:space="preserve"> mecanismo de conexión de dispositivos electrónicos de forma </w:t>
       </w:r>
-      <w:hyperlink r:id="rId55" w:tooltip="Comunicación inalámbrica" w:history="1">
+      <w:hyperlink r:id="rId60" w:tooltip="Comunicación inalámbrica" w:history="1">
         <w:r>
           <w:rPr>
             <w:rStyle w:val="Hipervnculo"/>
@@ -31485,8 +32229,8 @@
           <w:shd w:val="clear" w:color="auto" w:fill="FFFFFF"/>
         </w:rPr>
       </w:pPr>
-      <w:bookmarkStart w:id="155" w:name="spam_def"/>
-      <w:bookmarkEnd w:id="154"/>
+      <w:bookmarkStart w:id="154" w:name="spam_def"/>
+      <w:bookmarkEnd w:id="153"/>
       <w:r>
         <w:rPr>
           <w:rFonts w:cstheme="minorHAnsi"/>
@@ -31556,7 +32300,7 @@
         </w:rPr>
         <w:t xml:space="preserve">a los mensajes no solicitados, no deseados o de remitente no conocido (correo anónimo), habitualmente de tipo </w:t>
       </w:r>
-      <w:hyperlink r:id="rId56" w:tooltip="Publicidad" w:history="1">
+      <w:hyperlink r:id="rId61" w:tooltip="Publicidad" w:history="1">
         <w:r>
           <w:rPr>
             <w:rStyle w:val="Hipervnculo"/>
@@ -31590,8 +32334,8 @@
           <w:shd w:val="clear" w:color="auto" w:fill="FFFFFF"/>
         </w:rPr>
       </w:pPr>
-      <w:bookmarkStart w:id="156" w:name="vpn_def"/>
-      <w:bookmarkEnd w:id="155"/>
+      <w:bookmarkStart w:id="155" w:name="vpn_def"/>
+      <w:bookmarkEnd w:id="154"/>
       <w:r>
         <w:rPr>
           <w:rFonts w:cstheme="minorHAnsi"/>
@@ -31632,7 +32376,7 @@
         </w:rPr>
         <w:t> </w:t>
       </w:r>
-      <w:hyperlink r:id="rId57" w:tooltip="Red de computadoras" w:history="1">
+      <w:hyperlink r:id="rId62" w:tooltip="Red de computadoras" w:history="1">
         <w:r>
           <w:rPr>
             <w:rStyle w:val="Hipervnculo"/>
@@ -31675,7 +32419,7 @@
         </w:rPr>
         <w:t> </w:t>
       </w:r>
-      <w:hyperlink r:id="rId58" w:tooltip="Red local" w:history="1">
+      <w:hyperlink r:id="rId63" w:tooltip="Red local" w:history="1">
         <w:r>
           <w:rPr>
             <w:rStyle w:val="Hipervnculo"/>
@@ -31708,7 +32452,7 @@
         </w:rPr>
         <w:t>(</w:t>
       </w:r>
-      <w:hyperlink r:id="rId59" w:tooltip="LAN" w:history="1">
+      <w:hyperlink r:id="rId64" w:tooltip="LAN" w:history="1">
         <w:r>
           <w:rPr>
             <w:rStyle w:val="Hipervnculo"/>
@@ -31741,7 +32485,7 @@
         </w:rPr>
         <w:t> </w:t>
       </w:r>
-      <w:hyperlink r:id="rId60" w:tooltip="Internet" w:history="1">
+      <w:hyperlink r:id="rId65" w:tooltip="Internet" w:history="1">
         <w:r>
           <w:rPr>
             <w:rStyle w:val="Hipervnculo"/>
@@ -31785,8 +32529,8 @@
           <w:shd w:val="clear" w:color="auto" w:fill="FFFFFF"/>
         </w:rPr>
       </w:pPr>
-      <w:bookmarkStart w:id="157" w:name="edi_def"/>
-      <w:bookmarkEnd w:id="156"/>
+      <w:bookmarkStart w:id="156" w:name="edi_def"/>
+      <w:bookmarkEnd w:id="155"/>
       <w:r>
         <w:rPr>
           <w:rFonts w:cstheme="minorHAnsi"/>
@@ -31829,8 +32573,8 @@
           <w:shd w:val="clear" w:color="auto" w:fill="FFFFFF"/>
         </w:rPr>
       </w:pPr>
-      <w:bookmarkStart w:id="158" w:name="api_def"/>
-      <w:bookmarkEnd w:id="157"/>
+      <w:bookmarkStart w:id="157" w:name="api_def"/>
+      <w:bookmarkEnd w:id="156"/>
       <w:r>
         <w:rPr>
           <w:rFonts w:cstheme="minorHAnsi"/>
@@ -31861,7 +32605,7 @@
         </w:rPr>
         <w:t> </w:t>
       </w:r>
-      <w:hyperlink r:id="rId61" w:tooltip="Subrutina" w:history="1">
+      <w:hyperlink r:id="rId66" w:tooltip="Subrutina" w:history="1">
         <w:r>
           <w:rPr>
             <w:rStyle w:val="Hipervnculo"/>
@@ -31904,7 +32648,7 @@
         </w:rPr>
         <w:t> </w:t>
       </w:r>
-      <w:hyperlink r:id="rId62" w:tooltip="Método (informática)" w:history="1">
+      <w:hyperlink r:id="rId67" w:tooltip="Método (informática)" w:history="1">
         <w:r>
           <w:rPr>
             <w:rStyle w:val="Hipervnculo"/>
@@ -31937,7 +32681,7 @@
         </w:rPr>
         <w:t> </w:t>
       </w:r>
-      <w:hyperlink r:id="rId63" w:tooltip="Programación orientada a objetos" w:history="1">
+      <w:hyperlink r:id="rId68" w:tooltip="Programación orientada a objetos" w:history="1">
         <w:r>
           <w:rPr>
             <w:rStyle w:val="Hipervnculo"/>
@@ -31970,7 +32714,7 @@
         </w:rPr>
         <w:t> </w:t>
       </w:r>
-      <w:hyperlink r:id="rId64" w:tooltip="Biblioteca (programación)" w:history="1">
+      <w:hyperlink r:id="rId69" w:tooltip="Biblioteca (programación)" w:history="1">
         <w:r>
           <w:rPr>
             <w:rStyle w:val="Hipervnculo"/>
@@ -32015,8 +32759,8 @@
           <w:shd w:val="clear" w:color="auto" w:fill="FFFFFF"/>
         </w:rPr>
       </w:pPr>
-      <w:bookmarkStart w:id="159" w:name="hd_def"/>
-      <w:bookmarkEnd w:id="158"/>
+      <w:bookmarkStart w:id="158" w:name="hd_def"/>
+      <w:bookmarkEnd w:id="157"/>
       <w:r>
         <w:rPr>
           <w:rFonts w:cstheme="minorHAnsi"/>
@@ -32047,7 +32791,7 @@
         </w:rPr>
         <w:t> </w:t>
       </w:r>
-      <w:hyperlink r:id="rId65" w:tooltip="Definición estándar" w:history="1">
+      <w:hyperlink r:id="rId70" w:tooltip="Definición estándar" w:history="1">
         <w:r>
           <w:rPr>
             <w:rStyle w:val="Hipervnculo"/>
@@ -32080,7 +32824,7 @@
         </w:rPr>
         <w:t> </w:t>
       </w:r>
-      <w:hyperlink r:id="rId66" w:tooltip="3D" w:history="1">
+      <w:hyperlink r:id="rId71" w:tooltip="3D" w:history="1">
         <w:r>
           <w:rPr>
             <w:rStyle w:val="Hipervnculo"/>
@@ -32113,8 +32857,8 @@
           <w:shd w:val="clear" w:color="auto" w:fill="FFFFFF"/>
         </w:rPr>
       </w:pPr>
-      <w:bookmarkStart w:id="160" w:name="nube_def"/>
-      <w:bookmarkEnd w:id="159"/>
+      <w:bookmarkStart w:id="159" w:name="nube_def"/>
+      <w:bookmarkEnd w:id="158"/>
       <w:r>
         <w:rPr>
           <w:rFonts w:cstheme="minorHAnsi"/>
@@ -32267,7 +33011,7 @@
         </w:rPr>
         <w:t> </w:t>
       </w:r>
-      <w:hyperlink r:id="rId67" w:tooltip="Idioma inglés" w:history="1">
+      <w:hyperlink r:id="rId72" w:tooltip="Idioma inglés" w:history="1">
         <w:r>
           <w:rPr>
             <w:rStyle w:val="Hipervnculo"/>
@@ -32319,7 +33063,7 @@
         </w:rPr>
         <w:t> </w:t>
       </w:r>
-      <w:hyperlink r:id="rId68" w:tooltip="Paradigma de programación" w:history="1">
+      <w:hyperlink r:id="rId73" w:tooltip="Paradigma de programación" w:history="1">
         <w:r>
           <w:rPr>
             <w:rStyle w:val="Hipervnculo"/>
@@ -32352,7 +33096,7 @@
         </w:rPr>
         <w:t xml:space="preserve">que permite ofrecer </w:t>
       </w:r>
-      <w:hyperlink r:id="rId69" w:tooltip="Servicio Web" w:history="1">
+      <w:hyperlink r:id="rId74" w:tooltip="Servicio Web" w:history="1">
         <w:r>
           <w:rPr>
             <w:rStyle w:val="Hipervnculo"/>
@@ -32395,7 +33139,7 @@
         </w:rPr>
         <w:t> </w:t>
       </w:r>
-      <w:hyperlink r:id="rId70" w:tooltip="Internet" w:history="1">
+      <w:hyperlink r:id="rId75" w:tooltip="Internet" w:history="1">
         <w:r>
           <w:rPr>
             <w:rStyle w:val="Hipervnculo"/>
@@ -32428,7 +33172,7 @@
           <w:shd w:val="clear" w:color="auto" w:fill="FFFFFF"/>
         </w:rPr>
       </w:pPr>
-      <w:bookmarkStart w:id="161" w:name="offline_def"/>
+      <w:bookmarkStart w:id="160" w:name="offline_def"/>
       <w:r>
         <w:rPr>
           <w:rFonts w:cstheme="minorHAnsi"/>
@@ -32448,7 +33192,7 @@
         </w:rPr>
         <w:t>concepto usado para denotar operaciones realizadas sin conexión a internet o sistema informático</w:t>
       </w:r>
-      <w:bookmarkEnd w:id="161"/>
+      <w:bookmarkEnd w:id="160"/>
       <w:r>
         <w:rPr>
           <w:rFonts w:cstheme="minorHAnsi"/>
@@ -32468,7 +33212,7 @@
           <w:shd w:val="clear" w:color="auto" w:fill="FFFFFF"/>
         </w:rPr>
       </w:pPr>
-      <w:bookmarkStart w:id="162" w:name="pdf_def"/>
+      <w:bookmarkStart w:id="161" w:name="pdf_def"/>
       <w:r>
         <w:rPr>
           <w:rFonts w:cstheme="minorHAnsi"/>
@@ -32489,7 +33233,7 @@
         </w:rPr>
         <w:t xml:space="preserve"> </w:t>
       </w:r>
-      <w:hyperlink r:id="rId71" w:tooltip="Formato de almacenamiento" w:history="1">
+      <w:hyperlink r:id="rId76" w:tooltip="Formato de almacenamiento" w:history="1">
         <w:r>
           <w:rPr>
             <w:rStyle w:val="Hipervnculo"/>
@@ -32532,7 +33276,7 @@
           <w:shd w:val="clear" w:color="auto" w:fill="FFFFFF"/>
         </w:rPr>
       </w:pPr>
-      <w:bookmarkStart w:id="163" w:name="epub_def"/>
+      <w:bookmarkStart w:id="162" w:name="epub_def"/>
       <w:r>
         <w:rPr>
           <w:rFonts w:cstheme="minorHAnsi"/>
@@ -32562,7 +33306,7 @@
         </w:rPr>
         <w:t> </w:t>
       </w:r>
-      <w:hyperlink r:id="rId72" w:tooltip="Código abierto" w:history="1">
+      <w:hyperlink r:id="rId77" w:tooltip="Código abierto" w:history="1">
         <w:r>
           <w:rPr>
             <w:rStyle w:val="Hipervnculo"/>
@@ -32605,9 +33349,9 @@
           <w:shd w:val="clear" w:color="auto" w:fill="FFFFFF"/>
         </w:rPr>
       </w:pPr>
-      <w:bookmarkStart w:id="164" w:name="deploy_desc_def"/>
+      <w:bookmarkStart w:id="163" w:name="deploy_desc_def"/>
+      <w:bookmarkEnd w:id="161"/>
       <w:bookmarkEnd w:id="162"/>
-      <w:bookmarkEnd w:id="163"/>
       <w:r>
         <w:rPr>
           <w:rStyle w:val="apple-converted-space"/>
@@ -32648,7 +33392,7 @@
         </w:rPr>
         <w:t> </w:t>
       </w:r>
-      <w:hyperlink r:id="rId73" w:tooltip="J2EE" w:history="1">
+      <w:hyperlink r:id="rId78" w:tooltip="J2EE" w:history="1">
         <w:r>
           <w:rPr>
             <w:rStyle w:val="Hipervnculo"/>
@@ -32691,7 +33435,7 @@
           <w:shd w:val="clear" w:color="auto" w:fill="FFFFFF"/>
         </w:rPr>
       </w:pPr>
-      <w:bookmarkStart w:id="165" w:name="app_serv_def"/>
+      <w:bookmarkStart w:id="164" w:name="app_serv_def"/>
       <w:r>
         <w:rPr>
           <w:rFonts w:cstheme="minorHAnsi"/>
@@ -32721,7 +33465,7 @@
           <w:shd w:val="clear" w:color="auto" w:fill="FFFFFF"/>
         </w:rPr>
       </w:pPr>
-      <w:bookmarkStart w:id="166" w:name="lookup_def"/>
+      <w:bookmarkStart w:id="165" w:name="lookup_def"/>
       <w:r>
         <w:rPr>
           <w:rFonts w:cstheme="minorHAnsi"/>
@@ -32770,7 +33514,7 @@
         </w:rPr>
         <w:t> </w:t>
       </w:r>
-      <w:hyperlink r:id="rId74" w:tooltip="Lenguaje de programación Java" w:history="1">
+      <w:hyperlink r:id="rId79" w:tooltip="Lenguaje de programación Java" w:history="1">
         <w:r>
           <w:rPr>
             <w:rStyle w:val="Hipervnculo"/>
@@ -32840,7 +33584,7 @@
           <w:szCs w:val="20"/>
         </w:rPr>
       </w:pPr>
-      <w:bookmarkStart w:id="167" w:name="ide_desa_def"/>
+      <w:bookmarkStart w:id="166" w:name="ide_desa_def"/>
       <w:r>
         <w:rPr>
           <w:rFonts w:cstheme="minorHAnsi"/>
@@ -32867,7 +33611,7 @@
         </w:rPr>
         <w:t> </w:t>
       </w:r>
-      <w:hyperlink r:id="rId75" w:tooltip="Programa informático" w:history="1">
+      <w:hyperlink r:id="rId80" w:tooltip="Programa informático" w:history="1">
         <w:r>
           <w:rPr>
             <w:sz w:val="20"/>
@@ -32902,7 +33646,7 @@
         </w:rPr>
         <w:t> </w:t>
       </w:r>
-      <w:hyperlink r:id="rId76" w:tooltip="Programación" w:history="1">
+      <w:hyperlink r:id="rId81" w:tooltip="Programación" w:history="1">
         <w:r>
           <w:rPr>
             <w:rStyle w:val="Hipervnculo"/>
@@ -32929,19 +33673,19 @@
       <w:pPr>
         <w:pStyle w:val="Ttulo1"/>
       </w:pPr>
-      <w:bookmarkStart w:id="168" w:name="_Toc366690023"/>
-      <w:bookmarkStart w:id="169" w:name="_Toc374025637"/>
-      <w:bookmarkEnd w:id="150"/>
-      <w:bookmarkEnd w:id="160"/>
+      <w:bookmarkStart w:id="167" w:name="_Toc366690023"/>
+      <w:bookmarkStart w:id="168" w:name="_Toc374025637"/>
+      <w:bookmarkEnd w:id="149"/>
+      <w:bookmarkEnd w:id="159"/>
+      <w:bookmarkEnd w:id="163"/>
       <w:bookmarkEnd w:id="164"/>
       <w:bookmarkEnd w:id="165"/>
       <w:bookmarkEnd w:id="166"/>
+      <w:r>
+        <w:t>Referencias</w:t>
+      </w:r>
       <w:bookmarkEnd w:id="167"/>
-      <w:r>
-        <w:t>Referencias</w:t>
-      </w:r>
       <w:bookmarkEnd w:id="168"/>
-      <w:bookmarkEnd w:id="169"/>
     </w:p>
     <w:p/>
     <w:p>
@@ -35064,16 +35808,16 @@
       <w:pPr>
         <w:pStyle w:val="Ttulo1"/>
       </w:pPr>
-      <w:bookmarkStart w:id="170" w:name="_Toc374025638"/>
+      <w:bookmarkStart w:id="169" w:name="_Toc374025638"/>
       <w:r>
         <w:lastRenderedPageBreak/>
         <w:t>Anexos</w:t>
       </w:r>
-      <w:bookmarkEnd w:id="170"/>
+      <w:bookmarkEnd w:id="169"/>
     </w:p>
     <w:sectPr>
-      <w:headerReference w:type="default" r:id="rId77"/>
-      <w:footerReference w:type="default" r:id="rId78"/>
+      <w:headerReference w:type="default" r:id="rId82"/>
+      <w:footerReference w:type="default" r:id="rId83"/>
       <w:pgSz w:w="11907" w:h="16839" w:code="9"/>
       <w:pgMar w:top="1418" w:right="1701" w:bottom="1418" w:left="1701" w:header="709" w:footer="709" w:gutter="0"/>
       <w:cols w:space="708"/>
@@ -35174,7 +35918,7 @@
                     <w:color w:val="FFFFFF" w:themeColor="background1"/>
                     <w:sz w:val="32"/>
                   </w:rPr>
-                  <w:t>23</w:t>
+                  <w:t>52</w:t>
                 </w:r>
                 <w:r>
                   <w:rPr>
@@ -35201,7 +35945,6 @@
         <w:dataBinding w:prefixMappings="xmlns:ns0='http://purl.org/dc/elements/1.1/' xmlns:ns1='http://schemas.openxmlformats.org/package/2006/metadata/core-properties' " w:xpath="/ns1:coreProperties[1]/ns0:creator[1]" w:storeItemID="{6C3C8BC8-F283-45AE-878A-BAB7291924A1}"/>
         <w:text/>
       </w:sdtPr>
-      <w:sdtEndPr/>
       <w:sdtContent>
         <w:r>
           <w:rPr>
@@ -35308,7 +36051,6 @@
               <w:dataBinding w:prefixMappings="xmlns:ns0='http://purl.org/dc/elements/1.1/' xmlns:ns1='http://schemas.openxmlformats.org/package/2006/metadata/core-properties' " w:xpath="/ns1:coreProperties[1]/ns0:title[1]" w:storeItemID="{6C3C8BC8-F283-45AE-878A-BAB7291924A1}"/>
               <w:text/>
             </w:sdtPr>
-            <w:sdtEndPr/>
             <w:sdtContent>
               <w:r>
                 <w:rPr>
@@ -38087,11 +38829,11 @@
         </c:dLbls>
         <c:marker val="1"/>
         <c:smooth val="0"/>
-        <c:axId val="38905344"/>
-        <c:axId val="38906880"/>
+        <c:axId val="123369728"/>
+        <c:axId val="170172416"/>
       </c:lineChart>
       <c:catAx>
-        <c:axId val="38905344"/>
+        <c:axId val="123369728"/>
         <c:scaling>
           <c:orientation val="minMax"/>
         </c:scaling>
@@ -38101,7 +38843,7 @@
         <c:majorTickMark val="out"/>
         <c:minorTickMark val="none"/>
         <c:tickLblPos val="nextTo"/>
-        <c:crossAx val="38906880"/>
+        <c:crossAx val="170172416"/>
         <c:crosses val="autoZero"/>
         <c:auto val="1"/>
         <c:lblAlgn val="ctr"/>
@@ -38109,7 +38851,7 @@
         <c:noMultiLvlLbl val="0"/>
       </c:catAx>
       <c:valAx>
-        <c:axId val="38906880"/>
+        <c:axId val="170172416"/>
         <c:scaling>
           <c:orientation val="minMax"/>
         </c:scaling>
@@ -38120,7 +38862,7 @@
         <c:majorTickMark val="out"/>
         <c:minorTickMark val="none"/>
         <c:tickLblPos val="nextTo"/>
-        <c:crossAx val="38905344"/>
+        <c:crossAx val="123369728"/>
         <c:crosses val="autoZero"/>
         <c:crossBetween val="between"/>
         <c:dispUnits>
@@ -38325,11 +39067,11 @@
           <c:showBubbleSize val="0"/>
         </c:dLbls>
         <c:gapWidth val="150"/>
-        <c:axId val="40223104"/>
-        <c:axId val="40224640"/>
+        <c:axId val="170415232"/>
+        <c:axId val="170416768"/>
       </c:barChart>
       <c:catAx>
-        <c:axId val="40223104"/>
+        <c:axId val="170415232"/>
         <c:scaling>
           <c:orientation val="minMax"/>
         </c:scaling>
@@ -38339,7 +39081,7 @@
         <c:majorTickMark val="out"/>
         <c:minorTickMark val="none"/>
         <c:tickLblPos val="nextTo"/>
-        <c:crossAx val="40224640"/>
+        <c:crossAx val="170416768"/>
         <c:crosses val="autoZero"/>
         <c:auto val="1"/>
         <c:lblAlgn val="ctr"/>
@@ -38347,7 +39089,7 @@
         <c:noMultiLvlLbl val="0"/>
       </c:catAx>
       <c:valAx>
-        <c:axId val="40224640"/>
+        <c:axId val="170416768"/>
         <c:scaling>
           <c:orientation val="minMax"/>
         </c:scaling>
@@ -38358,7 +39100,7 @@
         <c:majorTickMark val="out"/>
         <c:minorTickMark val="none"/>
         <c:tickLblPos val="nextTo"/>
-        <c:crossAx val="40223104"/>
+        <c:crossAx val="170415232"/>
         <c:crosses val="autoZero"/>
         <c:crossBetween val="between"/>
       </c:valAx>
@@ -38494,11 +39236,11 @@
           <c:showBubbleSize val="0"/>
         </c:dLbls>
         <c:gapWidth val="150"/>
-        <c:axId val="40204544"/>
-        <c:axId val="40210432"/>
+        <c:axId val="170150912"/>
+        <c:axId val="170226432"/>
       </c:barChart>
       <c:catAx>
-        <c:axId val="40204544"/>
+        <c:axId val="170150912"/>
         <c:scaling>
           <c:orientation val="minMax"/>
         </c:scaling>
@@ -38508,7 +39250,7 @@
         <c:majorTickMark val="out"/>
         <c:minorTickMark val="none"/>
         <c:tickLblPos val="nextTo"/>
-        <c:crossAx val="40210432"/>
+        <c:crossAx val="170226432"/>
         <c:crosses val="autoZero"/>
         <c:auto val="1"/>
         <c:lblAlgn val="ctr"/>
@@ -38516,7 +39258,7 @@
         <c:noMultiLvlLbl val="0"/>
       </c:catAx>
       <c:valAx>
-        <c:axId val="40210432"/>
+        <c:axId val="170226432"/>
         <c:scaling>
           <c:orientation val="minMax"/>
         </c:scaling>
@@ -38527,7 +39269,7 @@
         <c:majorTickMark val="out"/>
         <c:minorTickMark val="none"/>
         <c:tickLblPos val="nextTo"/>
-        <c:crossAx val="40204544"/>
+        <c:crossAx val="170150912"/>
         <c:crosses val="autoZero"/>
         <c:crossBetween val="between"/>
       </c:valAx>
@@ -38661,9 +39403,8 @@
     <w:panose1 w:val="020B0604030504040204"/>
     <w:charset w:val="00"/>
     <w:family w:val="swiss"/>
-    <w:notTrueType/>
     <w:pitch w:val="variable"/>
-    <w:sig w:usb0="00000003" w:usb1="00000000" w:usb2="00000000" w:usb3="00000000" w:csb0="00000001" w:csb1="00000000"/>
+    <w:sig w:usb0="E1002EFF" w:usb1="C000605B" w:usb2="00000029" w:usb3="00000000" w:csb0="000101FF" w:csb1="00000000"/>
   </w:font>
   <w:font w:name="Verdana">
     <w:panose1 w:val="020B0604030504040204"/>
@@ -38706,6 +39447,7 @@
     <w:rsid w:val="009F3C83"/>
     <w:rsid w:val="00A20FC8"/>
     <w:rsid w:val="00AD2C0D"/>
+    <w:rsid w:val="00B03D0C"/>
     <w:rsid w:val="00B35482"/>
     <w:rsid w:val="00B62CCF"/>
     <w:rsid w:val="00C90DE3"/>
@@ -41144,7 +41886,7 @@
 </file>
 
 <file path=customXml/itemProps1.xml><?xml version="1.0" encoding="utf-8"?>
-<ds:datastoreItem xmlns:ds="http://schemas.openxmlformats.org/officeDocument/2006/customXml" ds:itemID="{DDBD3972-FF1C-49C5-BF0F-1B22DA614C24}">
+<ds:datastoreItem xmlns:ds="http://schemas.openxmlformats.org/officeDocument/2006/customXml" ds:itemID="{151D1EA0-2F46-435C-B1B3-D1623F559787}">
   <ds:schemaRefs>
     <ds:schemaRef ds:uri="http://schemas.openxmlformats.org/officeDocument/2006/bibliography"/>
   </ds:schemaRefs>

</xml_diff>